<commit_message>
[fix]: updated user data in requirement docs
</commit_message>
<xml_diff>
--- a/reports/D01/Group/02 Requirements - Group.docx
+++ b/reports/D01/Group/02 Requirements - Group.docx
@@ -59,8 +59,8 @@
         <w:tblLook w:val="0600" w:firstRow="0" w:lastRow="0" w:firstColumn="0" w:lastColumn="0" w:noHBand="1" w:noVBand="1"/>
       </w:tblPr>
       <w:tblGrid>
-        <w:gridCol w:w="4253"/>
-        <w:gridCol w:w="4251"/>
+        <w:gridCol w:w="4269"/>
+        <w:gridCol w:w="4235"/>
       </w:tblGrid>
       <w:tr>
         <w:tc>
@@ -127,7 +127,13 @@
                   <w:rPr>
                     <w:rFonts w:asciiTheme="majorHAnsi" w:hAnsiTheme="majorHAnsi" w:cstheme="majorHAnsi"/>
                   </w:rPr>
-                  <w:t xml:space="preserve"> CX.YYY  </w:t>
+                  <w:t xml:space="preserve"> </w:t>
+                </w:r>
+                <w:r>
+                  <w:rPr>
+                    <w:rFonts w:asciiTheme="majorHAnsi" w:hAnsiTheme="majorHAnsi" w:cstheme="majorHAnsi"/>
+                  </w:rPr>
+                  <w:t xml:space="preserve">C1.008  </w:t>
                 </w:r>
               </w:sdtContent>
             </w:sdt>
@@ -179,6 +185,7 @@
               <w:sdtPr>
                 <w:rPr>
                   <w:rFonts w:asciiTheme="majorHAnsi" w:hAnsiTheme="majorHAnsi" w:cstheme="majorHAnsi"/>
+                  <w:u w:val="single"/>
                 </w:rPr>
                 <w:tag w:val="Repository"/>
                 <w:id w:val="46497162"/>
@@ -192,8 +199,16 @@
                 <w:r>
                   <w:rPr>
                     <w:rFonts w:asciiTheme="majorHAnsi" w:hAnsiTheme="majorHAnsi" w:cstheme="majorHAnsi"/>
+                    <w:u w:val="single"/>
                   </w:rPr>
-                  <w:t xml:space="preserve"> https://github.com/xxxx  </w:t>
+                  <w:t xml:space="preserve"> https://github.com/DiViToXiC/Acme-SF-D01</w:t>
+                </w:r>
+                <w:r>
+                  <w:rPr>
+                    <w:rFonts w:asciiTheme="majorHAnsi" w:hAnsiTheme="majorHAnsi" w:cstheme="majorHAnsi"/>
+                    <w:u w:val="single"/>
+                  </w:rPr>
+                  <w:t xml:space="preserve"> </w:t>
                 </w:r>
               </w:sdtContent>
             </w:sdt>
@@ -1297,7 +1312,13 @@
                   <w:rPr>
                     <w:rFonts w:asciiTheme="majorHAnsi" w:hAnsiTheme="majorHAnsi" w:cstheme="majorHAnsi"/>
                   </w:rPr>
-                  <w:t xml:space="preserve"> DNI, NIE, or passport number</w:t>
+                  <w:t xml:space="preserve"> </w:t>
+                </w:r>
+                <w:r>
+                  <w:rPr>
+                    <w:rFonts w:asciiTheme="majorHAnsi" w:hAnsiTheme="majorHAnsi" w:cstheme="majorHAnsi"/>
+                  </w:rPr>
+                  <w:t>32086160X</w:t>
                 </w:r>
               </w:sdtContent>
             </w:sdt>
@@ -1353,14 +1374,12 @@
                   </w:rPr>
                   <w:t xml:space="preserve"> </w:t>
                 </w:r>
-                <w:proofErr w:type="spellStart"/>
                 <w:r>
                   <w:rPr>
                     <w:rFonts w:asciiTheme="majorHAnsi" w:hAnsiTheme="majorHAnsi" w:cstheme="majorHAnsi"/>
                   </w:rPr>
-                  <w:t>uvus</w:t>
+                  <w:t>rafmolgar2</w:t>
                 </w:r>
-                <w:proofErr w:type="spellEnd"/>
                 <w:r>
                   <w:rPr>
                     <w:rFonts w:asciiTheme="majorHAnsi" w:hAnsiTheme="majorHAnsi" w:cstheme="majorHAnsi"/>
@@ -1417,7 +1436,19 @@
                   <w:rPr>
                     <w:rFonts w:asciiTheme="majorHAnsi" w:hAnsiTheme="majorHAnsi" w:cstheme="majorHAnsi"/>
                   </w:rPr>
-                  <w:t xml:space="preserve"> Surnames, Name  </w:t>
+                  <w:t xml:space="preserve"> </w:t>
+                </w:r>
+                <w:r>
+                  <w:rPr>
+                    <w:rFonts w:asciiTheme="majorHAnsi" w:hAnsiTheme="majorHAnsi" w:cstheme="majorHAnsi"/>
+                  </w:rPr>
+                  <w:t>Molina García, Rafael</w:t>
+                </w:r>
+                <w:r>
+                  <w:rPr>
+                    <w:rFonts w:asciiTheme="majorHAnsi" w:hAnsiTheme="majorHAnsi" w:cstheme="majorHAnsi"/>
+                  </w:rPr>
+                  <w:t xml:space="preserve">  </w:t>
                 </w:r>
               </w:sdtContent>
             </w:sdt>
@@ -1468,7 +1499,19 @@
                   <w:rPr>
                     <w:rFonts w:asciiTheme="majorHAnsi" w:hAnsiTheme="majorHAnsi" w:cstheme="majorHAnsi"/>
                   </w:rPr>
-                  <w:t xml:space="preserve"> role1, role2, role3  </w:t>
+                  <w:t xml:space="preserve"> </w:t>
+                </w:r>
+                <w:r>
+                  <w:rPr>
+                    <w:rFonts w:asciiTheme="majorHAnsi" w:hAnsiTheme="majorHAnsi" w:cstheme="majorHAnsi"/>
+                  </w:rPr>
+                  <w:t>Developer, Secretary</w:t>
+                </w:r>
+                <w:r>
+                  <w:rPr>
+                    <w:rFonts w:asciiTheme="majorHAnsi" w:hAnsiTheme="majorHAnsi" w:cstheme="majorHAnsi"/>
+                  </w:rPr>
+                  <w:t xml:space="preserve">  </w:t>
                 </w:r>
               </w:sdtContent>
             </w:sdt>
@@ -1553,7 +1596,33 @@
                   <w:rPr>
                     <w:rFonts w:asciiTheme="majorHAnsi" w:hAnsiTheme="majorHAnsi" w:cstheme="majorHAnsi"/>
                   </w:rPr>
-                  <w:t xml:space="preserve"> place month day, year </w:t>
+                  <w:t xml:space="preserve"> </w:t>
+                </w:r>
+                <w:r>
+                  <w:rPr>
+                    <w:rFonts w:asciiTheme="majorHAnsi" w:hAnsiTheme="majorHAnsi" w:cstheme="majorHAnsi"/>
+                  </w:rPr>
+                  <w:t xml:space="preserve">Sevilla </w:t>
+                </w:r>
+                <w:proofErr w:type="spellStart"/>
+                <w:r>
+                  <w:rPr>
+                    <w:rFonts w:asciiTheme="majorHAnsi" w:hAnsiTheme="majorHAnsi" w:cstheme="majorHAnsi"/>
+                  </w:rPr>
+                  <w:t>Febrero</w:t>
+                </w:r>
+                <w:proofErr w:type="spellEnd"/>
+                <w:r>
+                  <w:rPr>
+                    <w:rFonts w:asciiTheme="majorHAnsi" w:hAnsiTheme="majorHAnsi" w:cstheme="majorHAnsi"/>
+                  </w:rPr>
+                  <w:t xml:space="preserve"> 12, 2024</w:t>
+                </w:r>
+                <w:r>
+                  <w:rPr>
+                    <w:rFonts w:asciiTheme="majorHAnsi" w:hAnsiTheme="majorHAnsi" w:cstheme="majorHAnsi"/>
+                  </w:rPr>
+                  <w:t xml:space="preserve"> </w:t>
                 </w:r>
               </w:sdtContent>
             </w:sdt>
@@ -1739,14 +1808,7 @@
         <w:rPr>
           <w:rFonts w:asciiTheme="majorHAnsi" w:hAnsiTheme="majorHAnsi" w:cstheme="majorHAnsi"/>
         </w:rPr>
-        <w:t>Instantiate and customise the appropriate starter project so that you can work on this project.  Make sure that the name of your project folder, maven configuration (pom.xml), and database is “</w:t>
-      </w:r>
-      <w:proofErr w:type="spellStart"/>
-      <w:r>
-        <w:rPr>
-          <w:rFonts w:asciiTheme="majorHAnsi" w:hAnsiTheme="majorHAnsi" w:cstheme="majorHAnsi"/>
-        </w:rPr>
-        <w:t>Acme-SF-D</w:t>
+        <w:t>Instantiate and customise the appropriate starter project so that you can work on this project.  Make sure that the name of your project folder, maven configuration (pom.xml), and database is “Acme-SF-D</w:t>
       </w:r>
       <w:r>
         <w:rPr>
@@ -1760,7 +1822,6 @@
         </w:rPr>
         <w:t>dd</w:t>
       </w:r>
-      <w:proofErr w:type="spellEnd"/>
       <w:r>
         <w:rPr>
           <w:rFonts w:ascii="Cambria Math" w:hAnsi="Cambria Math" w:cs="Cambria Math"/>
@@ -2295,21 +2356,7 @@
         <w:rPr>
           <w:rFonts w:asciiTheme="majorHAnsi" w:hAnsiTheme="majorHAnsi" w:cstheme="majorHAnsi"/>
         </w:rPr>
-        <w:t xml:space="preserve"> (pattern “R</w:t>
-      </w:r>
-      <w:proofErr w:type="gramStart"/>
-      <w:r>
-        <w:rPr>
-          <w:rFonts w:asciiTheme="majorHAnsi" w:hAnsiTheme="majorHAnsi" w:cstheme="majorHAnsi"/>
-        </w:rPr>
-        <w:t>-[</w:t>
-      </w:r>
-      <w:proofErr w:type="gramEnd"/>
-      <w:r>
-        <w:rPr>
-          <w:rFonts w:asciiTheme="majorHAnsi" w:hAnsiTheme="majorHAnsi" w:cstheme="majorHAnsi"/>
-        </w:rPr>
-        <w:t xml:space="preserve">0-9]{3}”), not blank, unique), an </w:t>
+        <w:t xml:space="preserve"> (pattern “R-[0-9]{3}”), not blank, unique), an </w:t>
       </w:r>
       <w:r>
         <w:rPr>
@@ -3048,16 +3095,8 @@
           <w:rFonts w:cstheme="majorHAnsi"/>
         </w:rPr>
         <w:lastRenderedPageBreak/>
-        <w:t xml:space="preserve">MANDATORY Deliverable D03: implementing </w:t>
-      </w:r>
-      <w:proofErr w:type="gramStart"/>
-      <w:r>
-        <w:rPr>
-          <w:rFonts w:cstheme="majorHAnsi"/>
-        </w:rPr>
-        <w:t>features</w:t>
-      </w:r>
-      <w:proofErr w:type="gramEnd"/>
+        <w:t>MANDATORY Deliverable D03: implementing features</w:t>
+      </w:r>
     </w:p>
     <w:p>
       <w:pPr>
@@ -3298,23 +3337,7 @@
           <w:rStyle w:val="normaltextrun"/>
           <w:rFonts w:asciiTheme="majorHAnsi" w:hAnsiTheme="majorHAnsi" w:cstheme="majorHAnsi"/>
         </w:rPr>
-        <w:t xml:space="preserve">Display any of them randomly, </w:t>
-      </w:r>
-      <w:proofErr w:type="gramStart"/>
-      <w:r>
-        <w:rPr>
-          <w:rStyle w:val="normaltextrun"/>
-          <w:rFonts w:asciiTheme="majorHAnsi" w:hAnsiTheme="majorHAnsi" w:cstheme="majorHAnsi"/>
-        </w:rPr>
-        <w:t>as long as</w:t>
-      </w:r>
-      <w:proofErr w:type="gramEnd"/>
-      <w:r>
-        <w:rPr>
-          <w:rStyle w:val="normaltextrun"/>
-          <w:rFonts w:asciiTheme="majorHAnsi" w:hAnsiTheme="majorHAnsi" w:cstheme="majorHAnsi"/>
-        </w:rPr>
-        <w:t xml:space="preserve"> its display period is active; the banners must be shown in every page as little intrusively as possible.</w:t>
+        <w:t>Display any of them randomly, as long as its display period is active; the banners must be shown in every page as little intrusively as possible.</w:t>
       </w:r>
     </w:p>
     <w:permStart w:id="793719138" w:edGrp="everyone"/>
@@ -3906,7 +3929,6 @@
           <w:lang w:val="en-US"/>
         </w:rPr>
       </w:pPr>
-      <w:proofErr w:type="spellStart"/>
       <w:r>
         <w:rPr>
           <w:rStyle w:val="normaltextrun"/>
@@ -3914,37 +3936,7 @@
           <w:sz w:val="22"/>
           <w:szCs w:val="22"/>
         </w:rPr>
-        <w:t>Intentionally</w:t>
-      </w:r>
-      <w:proofErr w:type="spellEnd"/>
-      <w:r>
-        <w:rPr>
-          <w:rStyle w:val="normaltextrun"/>
-          <w:rFonts w:asciiTheme="majorHAnsi" w:eastAsiaTheme="majorEastAsia" w:hAnsiTheme="majorHAnsi" w:cstheme="majorHAnsi"/>
-          <w:sz w:val="22"/>
-          <w:szCs w:val="22"/>
-        </w:rPr>
-        <w:t xml:space="preserve"> </w:t>
-      </w:r>
-      <w:proofErr w:type="spellStart"/>
-      <w:r>
-        <w:rPr>
-          <w:rStyle w:val="normaltextrun"/>
-          <w:rFonts w:asciiTheme="majorHAnsi" w:eastAsiaTheme="majorEastAsia" w:hAnsiTheme="majorHAnsi" w:cstheme="majorHAnsi"/>
-          <w:sz w:val="22"/>
-          <w:szCs w:val="22"/>
-        </w:rPr>
-        <w:t>blank</w:t>
-      </w:r>
-      <w:proofErr w:type="spellEnd"/>
-      <w:r>
-        <w:rPr>
-          <w:rStyle w:val="normaltextrun"/>
-          <w:rFonts w:asciiTheme="majorHAnsi" w:eastAsiaTheme="majorEastAsia" w:hAnsiTheme="majorHAnsi" w:cstheme="majorHAnsi"/>
-          <w:sz w:val="22"/>
-          <w:szCs w:val="22"/>
-        </w:rPr>
-        <w:t>.</w:t>
+        <w:t>Intentionally blank.</w:t>
       </w:r>
       <w:r>
         <w:rPr>
@@ -3984,7 +3976,6 @@
           <w:lang w:val="en-US"/>
         </w:rPr>
       </w:pPr>
-      <w:proofErr w:type="spellStart"/>
       <w:r>
         <w:rPr>
           <w:rStyle w:val="normaltextrun"/>
@@ -3992,37 +3983,7 @@
           <w:sz w:val="22"/>
           <w:szCs w:val="22"/>
         </w:rPr>
-        <w:t>Intentionally</w:t>
-      </w:r>
-      <w:proofErr w:type="spellEnd"/>
-      <w:r>
-        <w:rPr>
-          <w:rStyle w:val="normaltextrun"/>
-          <w:rFonts w:asciiTheme="majorHAnsi" w:eastAsiaTheme="majorEastAsia" w:hAnsiTheme="majorHAnsi" w:cstheme="majorHAnsi"/>
-          <w:sz w:val="22"/>
-          <w:szCs w:val="22"/>
-        </w:rPr>
-        <w:t xml:space="preserve"> </w:t>
-      </w:r>
-      <w:proofErr w:type="spellStart"/>
-      <w:r>
-        <w:rPr>
-          <w:rStyle w:val="normaltextrun"/>
-          <w:rFonts w:asciiTheme="majorHAnsi" w:eastAsiaTheme="majorEastAsia" w:hAnsiTheme="majorHAnsi" w:cstheme="majorHAnsi"/>
-          <w:sz w:val="22"/>
-          <w:szCs w:val="22"/>
-        </w:rPr>
-        <w:t>blank</w:t>
-      </w:r>
-      <w:proofErr w:type="spellEnd"/>
-      <w:r>
-        <w:rPr>
-          <w:rStyle w:val="normaltextrun"/>
-          <w:rFonts w:asciiTheme="majorHAnsi" w:eastAsiaTheme="majorEastAsia" w:hAnsiTheme="majorHAnsi" w:cstheme="majorHAnsi"/>
-          <w:sz w:val="22"/>
-          <w:szCs w:val="22"/>
-        </w:rPr>
-        <w:t>.</w:t>
+        <w:t>Intentionally blank.</w:t>
       </w:r>
       <w:r>
         <w:rPr>
@@ -5048,21 +5009,7 @@
           <w:rFonts w:cstheme="majorHAnsi"/>
         </w:rPr>
         <w:lastRenderedPageBreak/>
-        <w:t xml:space="preserve">SUPPLEMENTARY Deliverable D03: implementing </w:t>
-      </w:r>
-      <w:proofErr w:type="gramStart"/>
-      <w:r>
-        <w:rPr>
-          <w:rFonts w:cstheme="majorHAnsi"/>
-        </w:rPr>
-        <w:t>features</w:t>
-      </w:r>
-      <w:proofErr w:type="gramEnd"/>
-      <w:r>
-        <w:rPr>
-          <w:rFonts w:cstheme="majorHAnsi"/>
-        </w:rPr>
-        <w:t> </w:t>
+        <w:t>SUPPLEMENTARY Deliverable D03: implementing features </w:t>
       </w:r>
     </w:p>
     <w:p>
@@ -5091,7 +5038,6 @@
           <w:szCs w:val="18"/>
         </w:rPr>
       </w:pPr>
-      <w:proofErr w:type="spellStart"/>
       <w:r>
         <w:rPr>
           <w:rStyle w:val="normaltextrun"/>
@@ -5099,37 +5045,7 @@
           <w:sz w:val="22"/>
           <w:szCs w:val="22"/>
         </w:rPr>
-        <w:t>Intentionally</w:t>
-      </w:r>
-      <w:proofErr w:type="spellEnd"/>
-      <w:r>
-        <w:rPr>
-          <w:rStyle w:val="normaltextrun"/>
-          <w:rFonts w:asciiTheme="majorHAnsi" w:eastAsiaTheme="majorEastAsia" w:hAnsiTheme="majorHAnsi" w:cstheme="majorHAnsi"/>
-          <w:sz w:val="22"/>
-          <w:szCs w:val="22"/>
-        </w:rPr>
-        <w:t xml:space="preserve"> </w:t>
-      </w:r>
-      <w:proofErr w:type="spellStart"/>
-      <w:r>
-        <w:rPr>
-          <w:rStyle w:val="normaltextrun"/>
-          <w:rFonts w:asciiTheme="majorHAnsi" w:eastAsiaTheme="majorEastAsia" w:hAnsiTheme="majorHAnsi" w:cstheme="majorHAnsi"/>
-          <w:sz w:val="22"/>
-          <w:szCs w:val="22"/>
-        </w:rPr>
-        <w:t>blank</w:t>
-      </w:r>
-      <w:proofErr w:type="spellEnd"/>
-      <w:r>
-        <w:rPr>
-          <w:rStyle w:val="normaltextrun"/>
-          <w:rFonts w:asciiTheme="majorHAnsi" w:eastAsiaTheme="majorEastAsia" w:hAnsiTheme="majorHAnsi" w:cstheme="majorHAnsi"/>
-          <w:sz w:val="22"/>
-          <w:szCs w:val="22"/>
-        </w:rPr>
-        <w:t>.</w:t>
+        <w:t>Intentionally blank.</w:t>
       </w:r>
       <w:r>
         <w:rPr>
@@ -5715,21 +5631,7 @@
           <w:rStyle w:val="normaltextrun"/>
           <w:rFonts w:asciiTheme="majorHAnsi" w:hAnsiTheme="majorHAnsi" w:cstheme="majorHAnsi"/>
         </w:rPr>
-        <w:t xml:space="preserve">Post, </w:t>
-      </w:r>
-      <w:r>
-        <w:rPr>
-          <w:rStyle w:val="normaltextrun"/>
-          <w:rFonts w:asciiTheme="majorHAnsi" w:hAnsiTheme="majorHAnsi" w:cstheme="majorHAnsi"/>
-        </w:rPr>
-        <w:t>update,</w:t>
-      </w:r>
-      <w:r>
-        <w:rPr>
-          <w:rStyle w:val="normaltextrun"/>
-          <w:rFonts w:asciiTheme="majorHAnsi" w:hAnsiTheme="majorHAnsi" w:cstheme="majorHAnsi"/>
-        </w:rPr>
-        <w:t xml:space="preserve"> or delete a </w:t>
+        <w:t xml:space="preserve">Post, update, or delete a </w:t>
       </w:r>
       <w:r>
         <w:rPr>
@@ -6161,63 +6063,7 @@
           <w:rStyle w:val="normaltextrun"/>
           <w:rFonts w:asciiTheme="majorHAnsi" w:hAnsiTheme="majorHAnsi" w:cstheme="majorHAnsi"/>
         </w:rPr>
-        <w:t>The system must prevent the principals from storing any data that can be considered spam. A piece of text is considered spam if the number of spam terms exceeds a predefined spam threshold. The default list of spam terms includes the following ones: “sex”, “</w:t>
-      </w:r>
-      <w:proofErr w:type="spellStart"/>
-      <w:r>
-        <w:rPr>
-          <w:rStyle w:val="normaltextrun"/>
-          <w:rFonts w:asciiTheme="majorHAnsi" w:hAnsiTheme="majorHAnsi" w:cstheme="majorHAnsi"/>
-        </w:rPr>
-        <w:t>viagra</w:t>
-      </w:r>
-      <w:proofErr w:type="spellEnd"/>
-      <w:r>
-        <w:rPr>
-          <w:rStyle w:val="normaltextrun"/>
-          <w:rFonts w:asciiTheme="majorHAnsi" w:hAnsiTheme="majorHAnsi" w:cstheme="majorHAnsi"/>
-        </w:rPr>
-        <w:t>”, “</w:t>
-      </w:r>
-      <w:proofErr w:type="spellStart"/>
-      <w:r>
-        <w:rPr>
-          <w:rStyle w:val="normaltextrun"/>
-          <w:rFonts w:asciiTheme="majorHAnsi" w:hAnsiTheme="majorHAnsi" w:cstheme="majorHAnsi"/>
-        </w:rPr>
-        <w:t>cialis</w:t>
-      </w:r>
-      <w:proofErr w:type="spellEnd"/>
-      <w:r>
-        <w:rPr>
-          <w:rStyle w:val="normaltextrun"/>
-          <w:rFonts w:asciiTheme="majorHAnsi" w:hAnsiTheme="majorHAnsi" w:cstheme="majorHAnsi"/>
-        </w:rPr>
-        <w:t>”, “one million”, “you’ve won”, “</w:t>
-      </w:r>
-      <w:proofErr w:type="spellStart"/>
-      <w:r>
-        <w:rPr>
-          <w:rStyle w:val="normaltextrun"/>
-          <w:rFonts w:asciiTheme="majorHAnsi" w:hAnsiTheme="majorHAnsi" w:cstheme="majorHAnsi"/>
-        </w:rPr>
-        <w:t>nigeria</w:t>
-      </w:r>
-      <w:proofErr w:type="spellEnd"/>
-      <w:r>
-        <w:rPr>
-          <w:rStyle w:val="normaltextrun"/>
-          <w:rFonts w:asciiTheme="majorHAnsi" w:hAnsiTheme="majorHAnsi" w:cstheme="majorHAnsi"/>
-        </w:rPr>
-        <w:t>”, and their corresponding translations into the languages considered for internationalisation; the default spam threshold is 10%. Note that the previous default values can be changed at will by the administrators. Realise that a term must be considered spam irrespective of its case and the blanks in between its words; for instance, “</w:t>
-      </w:r>
-      <w:proofErr w:type="spellStart"/>
-      <w:r>
-        <w:rPr>
-          <w:rStyle w:val="normaltextrun"/>
-          <w:rFonts w:asciiTheme="majorHAnsi" w:hAnsiTheme="majorHAnsi" w:cstheme="majorHAnsi"/>
-        </w:rPr>
-        <w:t>one</w:t>
+        <w:t>The system must prevent the principals from storing any data that can be considered spam. A piece of text is considered spam if the number of spam terms exceeds a predefined spam threshold. The default list of spam terms includes the following ones: “sex”, “viagra”, “cialis”, “one million”, “you’ve won”, “nigeria”, and their corresponding translations into the languages considered for internationalisation; the default spam threshold is 10%. Note that the previous default values can be changed at will by the administrators. Realise that a term must be considered spam irrespective of its case and the blanks in between its words; for instance, “one</w:t>
       </w:r>
       <w:r>
         <w:rPr>
@@ -6231,23 +6077,7 @@
           <w:rStyle w:val="normaltextrun"/>
           <w:rFonts w:asciiTheme="majorHAnsi" w:hAnsiTheme="majorHAnsi" w:cstheme="majorHAnsi"/>
         </w:rPr>
-        <w:t>million</w:t>
-      </w:r>
-      <w:proofErr w:type="spellEnd"/>
-      <w:r>
-        <w:rPr>
-          <w:rStyle w:val="normaltextrun"/>
-          <w:rFonts w:asciiTheme="majorHAnsi" w:hAnsiTheme="majorHAnsi" w:cstheme="majorHAnsi"/>
-        </w:rPr>
-        <w:t>” is a spam term that matches “</w:t>
-      </w:r>
-      <w:proofErr w:type="spellStart"/>
-      <w:r>
-        <w:rPr>
-          <w:rStyle w:val="normaltextrun"/>
-          <w:rFonts w:asciiTheme="majorHAnsi" w:hAnsiTheme="majorHAnsi" w:cstheme="majorHAnsi"/>
-        </w:rPr>
-        <w:t>one</w:t>
+        <w:t>million” is a spam term that matches “one</w:t>
       </w:r>
       <w:r>
         <w:rPr>
@@ -6261,15 +6091,7 @@
           <w:rStyle w:val="normaltextrun"/>
           <w:rFonts w:asciiTheme="majorHAnsi" w:hAnsiTheme="majorHAnsi" w:cstheme="majorHAnsi"/>
         </w:rPr>
-        <w:t>million</w:t>
-      </w:r>
-      <w:proofErr w:type="spellEnd"/>
-      <w:r>
-        <w:rPr>
-          <w:rStyle w:val="normaltextrun"/>
-          <w:rFonts w:asciiTheme="majorHAnsi" w:hAnsiTheme="majorHAnsi" w:cstheme="majorHAnsi"/>
-        </w:rPr>
-        <w:t>”, “ONE</w:t>
+        <w:t>million”, “ONE</w:t>
       </w:r>
       <w:r>
         <w:rPr>
@@ -6283,17 +6105,8 @@
           <w:rStyle w:val="normaltextrun"/>
           <w:rFonts w:asciiTheme="majorHAnsi" w:hAnsiTheme="majorHAnsi" w:cstheme="majorHAnsi"/>
         </w:rPr>
-        <w:t>MILLION”, “</w:t>
-      </w:r>
-      <w:proofErr w:type="spellStart"/>
-      <w:r>
-        <w:rPr>
-          <w:rStyle w:val="normaltextrun"/>
-          <w:rFonts w:asciiTheme="majorHAnsi" w:hAnsiTheme="majorHAnsi" w:cstheme="majorHAnsi"/>
-        </w:rPr>
-        <w:t>OnE</w:t>
-      </w:r>
-      <w:proofErr w:type="spellEnd"/>
+        <w:t>MILLION”, “OnE</w:t>
+      </w:r>
       <w:r>
         <w:rPr>
           <w:rStyle w:val="normaltextrun"/>
@@ -6301,21 +6114,12 @@
         </w:rPr>
         <w:t>␣␣␣</w:t>
       </w:r>
-      <w:proofErr w:type="spellStart"/>
-      <w:r>
-        <w:rPr>
-          <w:rStyle w:val="normaltextrun"/>
-          <w:rFonts w:asciiTheme="majorHAnsi" w:hAnsiTheme="majorHAnsi" w:cstheme="majorHAnsi"/>
-        </w:rPr>
-        <w:t>MiLLiOn</w:t>
-      </w:r>
-      <w:proofErr w:type="spellEnd"/>
-      <w:r>
-        <w:rPr>
-          <w:rStyle w:val="normaltextrun"/>
-          <w:rFonts w:asciiTheme="majorHAnsi" w:hAnsiTheme="majorHAnsi" w:cstheme="majorHAnsi"/>
-        </w:rPr>
-        <w:t>”, or “One</w:t>
+      <w:r>
+        <w:rPr>
+          <w:rStyle w:val="normaltextrun"/>
+          <w:rFonts w:asciiTheme="majorHAnsi" w:hAnsiTheme="majorHAnsi" w:cstheme="majorHAnsi"/>
+        </w:rPr>
+        <w:t>MiLLiOn”, or “One</w:t>
       </w:r>
       <w:r>
         <w:rPr>
@@ -6343,15 +6147,7 @@
           <w:rStyle w:val="normaltextrun"/>
           <w:rFonts w:asciiTheme="majorHAnsi" w:hAnsiTheme="majorHAnsi" w:cstheme="majorHAnsi"/>
         </w:rPr>
-        <w:t>Million”; it doesn’t match “</w:t>
-      </w:r>
-      <w:proofErr w:type="spellStart"/>
-      <w:r>
-        <w:rPr>
-          <w:rStyle w:val="normaltextrun"/>
-          <w:rFonts w:asciiTheme="majorHAnsi" w:hAnsiTheme="majorHAnsi" w:cstheme="majorHAnsi"/>
-        </w:rPr>
-        <w:t>One</w:t>
+        <w:t>Million”; it doesn’t match “One</w:t>
       </w:r>
       <w:r>
         <w:rPr>
@@ -6365,23 +6161,7 @@
           <w:rStyle w:val="normaltextrun"/>
           <w:rFonts w:asciiTheme="majorHAnsi" w:hAnsiTheme="majorHAnsi" w:cstheme="majorHAnsi"/>
         </w:rPr>
-        <w:t>Millionaire</w:t>
-      </w:r>
-      <w:proofErr w:type="spellEnd"/>
-      <w:r>
-        <w:rPr>
-          <w:rStyle w:val="normaltextrun"/>
-          <w:rFonts w:asciiTheme="majorHAnsi" w:hAnsiTheme="majorHAnsi" w:cstheme="majorHAnsi"/>
-        </w:rPr>
-        <w:t>”, “</w:t>
-      </w:r>
-      <w:proofErr w:type="spellStart"/>
-      <w:r>
-        <w:rPr>
-          <w:rStyle w:val="normaltextrun"/>
-          <w:rFonts w:asciiTheme="majorHAnsi" w:hAnsiTheme="majorHAnsi" w:cstheme="majorHAnsi"/>
-        </w:rPr>
-        <w:t>One</w:t>
+        <w:t>Millionaire”, “One</w:t>
       </w:r>
       <w:r>
         <w:rPr>
@@ -6423,23 +6203,7 @@
           <w:rStyle w:val="normaltextrun"/>
           <w:rFonts w:asciiTheme="majorHAnsi" w:hAnsiTheme="majorHAnsi" w:cstheme="majorHAnsi"/>
         </w:rPr>
-        <w:t>millions</w:t>
-      </w:r>
-      <w:proofErr w:type="spellEnd"/>
-      <w:r>
-        <w:rPr>
-          <w:rStyle w:val="normaltextrun"/>
-          <w:rFonts w:asciiTheme="majorHAnsi" w:hAnsiTheme="majorHAnsi" w:cstheme="majorHAnsi"/>
-        </w:rPr>
-        <w:t>”, or “</w:t>
-      </w:r>
-      <w:proofErr w:type="spellStart"/>
-      <w:r>
-        <w:rPr>
-          <w:rStyle w:val="normaltextrun"/>
-          <w:rFonts w:asciiTheme="majorHAnsi" w:hAnsiTheme="majorHAnsi" w:cstheme="majorHAnsi"/>
-        </w:rPr>
-        <w:t>One</w:t>
+        <w:t>millions”, or “One</w:t>
       </w:r>
       <w:r>
         <w:rPr>
@@ -6467,15 +6231,7 @@
           <w:rStyle w:val="normaltextrun"/>
           <w:rFonts w:asciiTheme="majorHAnsi" w:hAnsiTheme="majorHAnsi" w:cstheme="majorHAnsi"/>
         </w:rPr>
-        <w:t>million</w:t>
-      </w:r>
-      <w:proofErr w:type="spellEnd"/>
-      <w:r>
-        <w:rPr>
-          <w:rStyle w:val="normaltextrun"/>
-          <w:rFonts w:asciiTheme="majorHAnsi" w:hAnsiTheme="majorHAnsi" w:cstheme="majorHAnsi"/>
-        </w:rPr>
-        <w:t>”, though. The spam detector must be reusable across different projects; that is: it must be implemented as an independent project that must be packaged into a reusable dependency. Do not forget to deliver your spam detector project so that it can also be evaluated or, otherwise, this requirement shall not be considered valid. This requirement must be fulfilled in this and every subsequent group or individual deliverable for it to be considered valid.</w:t>
+        <w:t>million”, though. The spam detector must be reusable across different projects; that is: it must be implemented as an independent project that must be packaged into a reusable dependency. Do not forget to deliver your spam detector project so that it can also be evaluated or, otherwise, this requirement shall not be considered valid. This requirement must be fulfilled in this and every subsequent group or individual deliverable for it to be considered valid.</w:t>
       </w:r>
     </w:p>
     <w:permStart w:id="9072603" w:edGrp="everyone"/>
@@ -9836,14 +9592,14 @@
     <w:charset w:val="00"/>
     <w:family w:val="swiss"/>
     <w:pitch w:val="variable"/>
-    <w:sig w:usb0="E4002EFF" w:usb1="C200247B" w:usb2="00000009" w:usb3="00000000" w:csb0="000001FF" w:csb1="00000000"/>
+    <w:sig w:usb0="E4002EFF" w:usb1="C000247B" w:usb2="00000009" w:usb3="00000000" w:csb0="000001FF" w:csb1="00000000"/>
   </w:font>
   <w:font w:name="Calibri Light">
     <w:panose1 w:val="020F0302020204030204"/>
     <w:charset w:val="00"/>
     <w:family w:val="swiss"/>
     <w:pitch w:val="variable"/>
-    <w:sig w:usb0="E4002EFF" w:usb1="C200247B" w:usb2="00000009" w:usb3="00000000" w:csb0="000001FF" w:csb1="00000000"/>
+    <w:sig w:usb0="E4002EFF" w:usb1="C000247B" w:usb2="00000009" w:usb3="00000000" w:csb0="000001FF" w:csb1="00000000"/>
   </w:font>
   <w:font w:name="Cambria Math">
     <w:panose1 w:val="02040503050406030204"/>
@@ -9880,6 +9636,7 @@
   </w:compat>
   <w:rsids>
     <w:rsidRoot w:val="006B2BEC"/>
+    <w:rsid w:val="000B7EC2"/>
     <w:rsid w:val="006B2BEC"/>
   </w:rsids>
   <m:mathPr>

</xml_diff>

<commit_message>
[fix]: Arreglado documento de Requirements group
</commit_message>
<xml_diff>
--- a/reports/D01/Group/02 Requirements - Group.docx
+++ b/reports/D01/Group/02 Requirements - Group.docx
@@ -59,8 +59,8 @@
         <w:tblLook w:val="0600" w:firstRow="0" w:lastRow="0" w:firstColumn="0" w:lastColumn="0" w:noHBand="1" w:noVBand="1"/>
       </w:tblPr>
       <w:tblGrid>
-        <w:gridCol w:w="4269"/>
-        <w:gridCol w:w="4235"/>
+        <w:gridCol w:w="4252"/>
+        <w:gridCol w:w="4252"/>
       </w:tblGrid>
       <w:tr>
         <w:tc>
@@ -127,13 +127,19 @@
                   <w:rPr>
                     <w:rFonts w:asciiTheme="majorHAnsi" w:hAnsiTheme="majorHAnsi" w:cstheme="majorHAnsi"/>
                   </w:rPr>
-                  <w:t xml:space="preserve"> </w:t>
+                  <w:t xml:space="preserve"> C</w:t>
                 </w:r>
                 <w:r>
                   <w:rPr>
                     <w:rFonts w:asciiTheme="majorHAnsi" w:hAnsiTheme="majorHAnsi" w:cstheme="majorHAnsi"/>
                   </w:rPr>
-                  <w:t xml:space="preserve">C1.008  </w:t>
+                  <w:t>1.008</w:t>
+                </w:r>
+                <w:r>
+                  <w:rPr>
+                    <w:rFonts w:asciiTheme="majorHAnsi" w:hAnsiTheme="majorHAnsi" w:cstheme="majorHAnsi"/>
+                  </w:rPr>
+                  <w:t xml:space="preserve">  </w:t>
                 </w:r>
               </w:sdtContent>
             </w:sdt>
@@ -185,7 +191,6 @@
               <w:sdtPr>
                 <w:rPr>
                   <w:rFonts w:asciiTheme="majorHAnsi" w:hAnsiTheme="majorHAnsi" w:cstheme="majorHAnsi"/>
-                  <w:u w:val="single"/>
                 </w:rPr>
                 <w:tag w:val="Repository"/>
                 <w:id w:val="46497162"/>
@@ -199,16 +204,8 @@
                 <w:r>
                   <w:rPr>
                     <w:rFonts w:asciiTheme="majorHAnsi" w:hAnsiTheme="majorHAnsi" w:cstheme="majorHAnsi"/>
-                    <w:u w:val="single"/>
                   </w:rPr>
-                  <w:t xml:space="preserve"> https://github.com/DiViToXiC/Acme-SF-D01</w:t>
-                </w:r>
-                <w:r>
-                  <w:rPr>
-                    <w:rFonts w:asciiTheme="majorHAnsi" w:hAnsiTheme="majorHAnsi" w:cstheme="majorHAnsi"/>
-                    <w:u w:val="single"/>
-                  </w:rPr>
-                  <w:t xml:space="preserve"> </w:t>
+                  <w:t xml:space="preserve"> https://github.com/DiViToXiC/Acme-SF-D01.git  </w:t>
                 </w:r>
               </w:sdtContent>
             </w:sdt>
@@ -296,7 +293,13 @@
                   <w:rPr>
                     <w:rFonts w:asciiTheme="majorHAnsi" w:hAnsiTheme="majorHAnsi" w:cstheme="majorHAnsi"/>
                   </w:rPr>
-                  <w:t xml:space="preserve"> DNI, NIE, or passport number</w:t>
+                  <w:t xml:space="preserve"> </w:t>
+                </w:r>
+                <w:r>
+                  <w:rPr>
+                    <w:rFonts w:asciiTheme="majorHAnsi" w:hAnsiTheme="majorHAnsi" w:cstheme="majorHAnsi"/>
+                  </w:rPr>
+                  <w:t>45970470W</w:t>
                 </w:r>
               </w:sdtContent>
             </w:sdt>
@@ -352,14 +355,12 @@
                   </w:rPr>
                   <w:t xml:space="preserve"> </w:t>
                 </w:r>
-                <w:proofErr w:type="spellStart"/>
                 <w:r>
                   <w:rPr>
                     <w:rFonts w:asciiTheme="majorHAnsi" w:hAnsiTheme="majorHAnsi" w:cstheme="majorHAnsi"/>
                   </w:rPr>
-                  <w:t>uvus</w:t>
+                  <w:t>davguifer</w:t>
                 </w:r>
-                <w:proofErr w:type="spellEnd"/>
                 <w:r>
                   <w:rPr>
                     <w:rFonts w:asciiTheme="majorHAnsi" w:hAnsiTheme="majorHAnsi" w:cstheme="majorHAnsi"/>
@@ -416,7 +417,19 @@
                   <w:rPr>
                     <w:rFonts w:asciiTheme="majorHAnsi" w:hAnsiTheme="majorHAnsi" w:cstheme="majorHAnsi"/>
                   </w:rPr>
-                  <w:t xml:space="preserve"> Surnames, Name  </w:t>
+                  <w:t xml:space="preserve"> </w:t>
+                </w:r>
+                <w:r>
+                  <w:rPr>
+                    <w:rFonts w:asciiTheme="majorHAnsi" w:hAnsiTheme="majorHAnsi" w:cstheme="majorHAnsi"/>
+                  </w:rPr>
+                  <w:t>Guillén Fernández, David</w:t>
+                </w:r>
+                <w:r>
+                  <w:rPr>
+                    <w:rFonts w:asciiTheme="majorHAnsi" w:hAnsiTheme="majorHAnsi" w:cstheme="majorHAnsi"/>
+                  </w:rPr>
+                  <w:t xml:space="preserve"> </w:t>
                 </w:r>
               </w:sdtContent>
             </w:sdt>
@@ -468,7 +481,25 @@
                   <w:rPr>
                     <w:rFonts w:asciiTheme="majorHAnsi" w:hAnsiTheme="majorHAnsi" w:cstheme="majorHAnsi"/>
                   </w:rPr>
-                  <w:t xml:space="preserve"> role1, role2, role3  </w:t>
+                  <w:t xml:space="preserve"> </w:t>
+                </w:r>
+                <w:r>
+                  <w:rPr>
+                    <w:rFonts w:asciiTheme="majorHAnsi" w:hAnsiTheme="majorHAnsi" w:cstheme="majorHAnsi"/>
+                  </w:rPr>
+                  <w:t>Desarrollador</w:t>
+                </w:r>
+                <w:r>
+                  <w:rPr>
+                    <w:rFonts w:asciiTheme="majorHAnsi" w:hAnsiTheme="majorHAnsi" w:cstheme="majorHAnsi"/>
+                  </w:rPr>
+                  <w:t xml:space="preserve">, </w:t>
+                </w:r>
+                <w:r>
+                  <w:rPr>
+                    <w:rFonts w:asciiTheme="majorHAnsi" w:hAnsiTheme="majorHAnsi" w:cstheme="majorHAnsi"/>
+                  </w:rPr>
+                  <w:t>Gerente</w:t>
                 </w:r>
               </w:sdtContent>
             </w:sdt>
@@ -553,7 +584,7 @@
                   <w:rPr>
                     <w:rFonts w:asciiTheme="majorHAnsi" w:hAnsiTheme="majorHAnsi" w:cstheme="majorHAnsi"/>
                   </w:rPr>
-                  <w:t>DNI, NIE, or passport number</w:t>
+                  <w:t>29537801M</w:t>
                 </w:r>
               </w:sdtContent>
             </w:sdt>
@@ -609,14 +640,12 @@
                   </w:rPr>
                   <w:t xml:space="preserve"> </w:t>
                 </w:r>
-                <w:proofErr w:type="spellStart"/>
                 <w:r>
                   <w:rPr>
                     <w:rFonts w:asciiTheme="majorHAnsi" w:hAnsiTheme="majorHAnsi" w:cstheme="majorHAnsi"/>
                   </w:rPr>
-                  <w:t>uvus</w:t>
+                  <w:t>luigirsan1</w:t>
                 </w:r>
-                <w:proofErr w:type="spellEnd"/>
                 <w:r>
                   <w:rPr>
                     <w:rFonts w:asciiTheme="majorHAnsi" w:hAnsiTheme="majorHAnsi" w:cstheme="majorHAnsi"/>
@@ -673,7 +702,13 @@
                   <w:rPr>
                     <w:rFonts w:asciiTheme="majorHAnsi" w:hAnsiTheme="majorHAnsi" w:cstheme="majorHAnsi"/>
                   </w:rPr>
-                  <w:t xml:space="preserve"> Surnames, Name  </w:t>
+                  <w:t xml:space="preserve"> </w:t>
+                </w:r>
+                <w:r>
+                  <w:rPr>
+                    <w:rFonts w:asciiTheme="majorHAnsi" w:hAnsiTheme="majorHAnsi" w:cstheme="majorHAnsi"/>
+                  </w:rPr>
+                  <w:t>Giraldo Santiago, Luis</w:t>
                 </w:r>
               </w:sdtContent>
             </w:sdt>
@@ -725,7 +760,13 @@
                   <w:rPr>
                     <w:rFonts w:asciiTheme="majorHAnsi" w:hAnsiTheme="majorHAnsi" w:cstheme="majorHAnsi"/>
                   </w:rPr>
-                  <w:t xml:space="preserve"> role1, role2, role3  </w:t>
+                  <w:t>Desarrollador, Tester</w:t>
+                </w:r>
+                <w:r>
+                  <w:rPr>
+                    <w:rFonts w:asciiTheme="majorHAnsi" w:hAnsiTheme="majorHAnsi" w:cstheme="majorHAnsi"/>
+                  </w:rPr>
+                  <w:t xml:space="preserve"> </w:t>
                 </w:r>
               </w:sdtContent>
             </w:sdt>
@@ -809,10 +850,19 @@
                   <w:rPr>
                     <w:rFonts w:asciiTheme="majorHAnsi" w:hAnsiTheme="majorHAnsi" w:cstheme="majorHAnsi"/>
                   </w:rPr>
-                  <w:t xml:space="preserve"> DNI, NIE, or passport number</w:t>
+                  <w:t xml:space="preserve"> </w:t>
                 </w:r>
               </w:sdtContent>
             </w:sdt>
+            <w:r>
+              <w:t xml:space="preserve"> </w:t>
+            </w:r>
+            <w:r>
+              <w:rPr>
+                <w:rFonts w:asciiTheme="majorHAnsi" w:hAnsiTheme="majorHAnsi" w:cstheme="majorHAnsi"/>
+              </w:rPr>
+              <w:t>21015313Y</w:t>
+            </w:r>
           </w:p>
           <w:permEnd w:id="1000832359"/>
           <w:p>
@@ -865,14 +915,12 @@
                   </w:rPr>
                   <w:t xml:space="preserve"> </w:t>
                 </w:r>
-                <w:proofErr w:type="spellStart"/>
                 <w:r>
                   <w:rPr>
                     <w:rFonts w:asciiTheme="majorHAnsi" w:hAnsiTheme="majorHAnsi" w:cstheme="majorHAnsi"/>
                   </w:rPr>
-                  <w:t>uvus</w:t>
+                  <w:t>alevarmun1</w:t>
                 </w:r>
-                <w:proofErr w:type="spellEnd"/>
                 <w:r>
                   <w:rPr>
                     <w:rFonts w:asciiTheme="majorHAnsi" w:hAnsiTheme="majorHAnsi" w:cstheme="majorHAnsi"/>
@@ -929,7 +977,19 @@
                   <w:rPr>
                     <w:rFonts w:asciiTheme="majorHAnsi" w:hAnsiTheme="majorHAnsi" w:cstheme="majorHAnsi"/>
                   </w:rPr>
-                  <w:t xml:space="preserve"> Surnames, Name </w:t>
+                  <w:t xml:space="preserve"> </w:t>
+                </w:r>
+                <w:r>
+                  <w:rPr>
+                    <w:rFonts w:asciiTheme="majorHAnsi" w:hAnsiTheme="majorHAnsi" w:cstheme="majorHAnsi"/>
+                  </w:rPr>
+                  <w:t>Vargas Muñiz, Alejandro</w:t>
+                </w:r>
+                <w:r>
+                  <w:rPr>
+                    <w:rFonts w:asciiTheme="majorHAnsi" w:hAnsiTheme="majorHAnsi" w:cstheme="majorHAnsi"/>
+                  </w:rPr>
+                  <w:t xml:space="preserve"> </w:t>
                 </w:r>
               </w:sdtContent>
             </w:sdt>
@@ -980,7 +1040,13 @@
                   <w:rPr>
                     <w:rFonts w:asciiTheme="majorHAnsi" w:hAnsiTheme="majorHAnsi" w:cstheme="majorHAnsi"/>
                   </w:rPr>
-                  <w:t xml:space="preserve"> role1, role2, role3  </w:t>
+                  <w:t xml:space="preserve"> </w:t>
+                </w:r>
+                <w:r>
+                  <w:rPr>
+                    <w:rFonts w:asciiTheme="majorHAnsi" w:hAnsiTheme="majorHAnsi" w:cstheme="majorHAnsi"/>
+                  </w:rPr>
+                  <w:t>Desarrollador, Analista</w:t>
                 </w:r>
               </w:sdtContent>
             </w:sdt>
@@ -1059,7 +1125,7 @@
                   <w:rPr>
                     <w:rFonts w:asciiTheme="majorHAnsi" w:hAnsiTheme="majorHAnsi" w:cstheme="majorHAnsi"/>
                   </w:rPr>
-                  <w:t xml:space="preserve"> DNI, NIE, or passport number</w:t>
+                  <w:t xml:space="preserve"> 21015312M</w:t>
                 </w:r>
               </w:sdtContent>
             </w:sdt>
@@ -1115,14 +1181,12 @@
                   </w:rPr>
                   <w:t xml:space="preserve"> </w:t>
                 </w:r>
-                <w:proofErr w:type="spellStart"/>
                 <w:r>
                   <w:rPr>
                     <w:rFonts w:asciiTheme="majorHAnsi" w:hAnsiTheme="majorHAnsi" w:cstheme="majorHAnsi"/>
                   </w:rPr>
-                  <w:t>uvus</w:t>
+                  <w:t>davvarmun</w:t>
                 </w:r>
-                <w:proofErr w:type="spellEnd"/>
                 <w:r>
                   <w:rPr>
                     <w:rFonts w:asciiTheme="majorHAnsi" w:hAnsiTheme="majorHAnsi" w:cstheme="majorHAnsi"/>
@@ -1179,7 +1243,19 @@
                   <w:rPr>
                     <w:rFonts w:asciiTheme="majorHAnsi" w:hAnsiTheme="majorHAnsi" w:cstheme="majorHAnsi"/>
                   </w:rPr>
-                  <w:t xml:space="preserve"> Surnames, Name  </w:t>
+                  <w:t xml:space="preserve"> </w:t>
+                </w:r>
+                <w:r>
+                  <w:rPr>
+                    <w:rFonts w:asciiTheme="majorHAnsi" w:hAnsiTheme="majorHAnsi" w:cstheme="majorHAnsi"/>
+                  </w:rPr>
+                  <w:t>Vargas Muñiz, David</w:t>
+                </w:r>
+                <w:r>
+                  <w:rPr>
+                    <w:rFonts w:asciiTheme="majorHAnsi" w:hAnsiTheme="majorHAnsi" w:cstheme="majorHAnsi"/>
+                  </w:rPr>
+                  <w:t xml:space="preserve">  </w:t>
                 </w:r>
               </w:sdtContent>
             </w:sdt>
@@ -1231,7 +1307,13 @@
                   <w:rPr>
                     <w:rFonts w:asciiTheme="majorHAnsi" w:hAnsiTheme="majorHAnsi" w:cstheme="majorHAnsi"/>
                   </w:rPr>
-                  <w:t xml:space="preserve"> role1, role2, role3  </w:t>
+                  <w:t>Desarrollador, Tester</w:t>
+                </w:r>
+                <w:r>
+                  <w:rPr>
+                    <w:rFonts w:asciiTheme="majorHAnsi" w:hAnsiTheme="majorHAnsi" w:cstheme="majorHAnsi"/>
+                  </w:rPr>
+                  <w:t xml:space="preserve"> </w:t>
                 </w:r>
               </w:sdtContent>
             </w:sdt>
@@ -1436,12 +1518,6 @@
                   <w:rPr>
                     <w:rFonts w:asciiTheme="majorHAnsi" w:hAnsiTheme="majorHAnsi" w:cstheme="majorHAnsi"/>
                   </w:rPr>
-                  <w:t xml:space="preserve"> </w:t>
-                </w:r>
-                <w:r>
-                  <w:rPr>
-                    <w:rFonts w:asciiTheme="majorHAnsi" w:hAnsiTheme="majorHAnsi" w:cstheme="majorHAnsi"/>
-                  </w:rPr>
                   <w:t>Molina García, Rafael</w:t>
                 </w:r>
                 <w:r>
@@ -1499,19 +1575,13 @@
                   <w:rPr>
                     <w:rFonts w:asciiTheme="majorHAnsi" w:hAnsiTheme="majorHAnsi" w:cstheme="majorHAnsi"/>
                   </w:rPr>
-                  <w:t xml:space="preserve"> </w:t>
+                  <w:t>Desarrollador, Operador</w:t>
                 </w:r>
                 <w:r>
                   <w:rPr>
                     <w:rFonts w:asciiTheme="majorHAnsi" w:hAnsiTheme="majorHAnsi" w:cstheme="majorHAnsi"/>
                   </w:rPr>
-                  <w:t>Developer, Secretary</w:t>
-                </w:r>
-                <w:r>
-                  <w:rPr>
-                    <w:rFonts w:asciiTheme="majorHAnsi" w:hAnsiTheme="majorHAnsi" w:cstheme="majorHAnsi"/>
-                  </w:rPr>
-                  <w:t xml:space="preserve">  </w:t>
+                  <w:t xml:space="preserve"> </w:t>
                 </w:r>
               </w:sdtContent>
             </w:sdt>
@@ -1602,27 +1672,13 @@
                   <w:rPr>
                     <w:rFonts w:asciiTheme="majorHAnsi" w:hAnsiTheme="majorHAnsi" w:cstheme="majorHAnsi"/>
                   </w:rPr>
-                  <w:t xml:space="preserve">Sevilla </w:t>
-                </w:r>
-                <w:proofErr w:type="spellStart"/>
-                <w:r>
-                  <w:rPr>
-                    <w:rFonts w:asciiTheme="majorHAnsi" w:hAnsiTheme="majorHAnsi" w:cstheme="majorHAnsi"/>
-                  </w:rPr>
-                  <w:t>Febrero</w:t>
-                </w:r>
-                <w:proofErr w:type="spellEnd"/>
-                <w:r>
-                  <w:rPr>
-                    <w:rFonts w:asciiTheme="majorHAnsi" w:hAnsiTheme="majorHAnsi" w:cstheme="majorHAnsi"/>
-                  </w:rPr>
-                  <w:t xml:space="preserve"> 12, 2024</w:t>
+                  <w:t>Sevilla</w:t>
                 </w:r>
                 <w:r>
                   <w:rPr>
                     <w:rFonts w:asciiTheme="majorHAnsi" w:hAnsiTheme="majorHAnsi" w:cstheme="majorHAnsi"/>
                   </w:rPr>
-                  <w:t xml:space="preserve"> </w:t>
+                  <w:t xml:space="preserve"> febrero 12, 2024</w:t>
                 </w:r>
               </w:sdtContent>
             </w:sdt>
@@ -1886,7 +1942,19 @@
             <w:rPr>
               <w:rFonts w:asciiTheme="majorHAnsi" w:hAnsiTheme="majorHAnsi" w:cstheme="majorHAnsi"/>
             </w:rPr>
-            <w:t xml:space="preserve">    </w:t>
+            <w:t xml:space="preserve"> </w:t>
+          </w:r>
+          <w:r>
+            <w:rPr>
+              <w:rFonts w:asciiTheme="majorHAnsi" w:hAnsiTheme="majorHAnsi" w:cstheme="majorHAnsi"/>
+            </w:rPr>
+            <w:t>X</w:t>
+          </w:r>
+          <w:r>
+            <w:rPr>
+              <w:rFonts w:asciiTheme="majorHAnsi" w:hAnsiTheme="majorHAnsi" w:cstheme="majorHAnsi"/>
+            </w:rPr>
+            <w:t xml:space="preserve">  </w:t>
           </w:r>
         </w:sdtContent>
       </w:sdt>
@@ -1940,7 +2008,19 @@
             <w:rPr>
               <w:rFonts w:asciiTheme="majorHAnsi" w:hAnsiTheme="majorHAnsi" w:cstheme="majorHAnsi"/>
             </w:rPr>
-            <w:t xml:space="preserve">    </w:t>
+            <w:t xml:space="preserve"> </w:t>
+          </w:r>
+          <w:r>
+            <w:rPr>
+              <w:rFonts w:asciiTheme="majorHAnsi" w:hAnsiTheme="majorHAnsi" w:cstheme="majorHAnsi"/>
+            </w:rPr>
+            <w:t>X</w:t>
+          </w:r>
+          <w:r>
+            <w:rPr>
+              <w:rFonts w:asciiTheme="majorHAnsi" w:hAnsiTheme="majorHAnsi" w:cstheme="majorHAnsi"/>
+            </w:rPr>
+            <w:t xml:space="preserve">   </w:t>
           </w:r>
         </w:sdtContent>
       </w:sdt>
@@ -4055,7 +4135,21 @@
               <w:rFonts w:asciiTheme="majorHAnsi" w:hAnsiTheme="majorHAnsi" w:cstheme="majorHAnsi"/>
               <w:lang w:val="en-GB"/>
             </w:rPr>
-            <w:t xml:space="preserve">    </w:t>
+            <w:t xml:space="preserve">  </w:t>
+          </w:r>
+          <w:r>
+            <w:rPr>
+              <w:rFonts w:asciiTheme="majorHAnsi" w:hAnsiTheme="majorHAnsi" w:cstheme="majorHAnsi"/>
+              <w:lang w:val="en-GB"/>
+            </w:rPr>
+            <w:t>X</w:t>
+          </w:r>
+          <w:r>
+            <w:rPr>
+              <w:rFonts w:asciiTheme="majorHAnsi" w:hAnsiTheme="majorHAnsi" w:cstheme="majorHAnsi"/>
+              <w:lang w:val="en-GB"/>
+            </w:rPr>
+            <w:t xml:space="preserve">  </w:t>
           </w:r>
         </w:sdtContent>
       </w:sdt>
@@ -4178,7 +4272,19 @@
             <w:rPr>
               <w:rFonts w:asciiTheme="majorHAnsi" w:hAnsiTheme="majorHAnsi" w:cstheme="majorHAnsi"/>
             </w:rPr>
-            <w:t xml:space="preserve">    </w:t>
+            <w:t xml:space="preserve">  </w:t>
+          </w:r>
+          <w:r>
+            <w:rPr>
+              <w:rFonts w:asciiTheme="majorHAnsi" w:hAnsiTheme="majorHAnsi" w:cstheme="majorHAnsi"/>
+            </w:rPr>
+            <w:t>X</w:t>
+          </w:r>
+          <w:r>
+            <w:rPr>
+              <w:rFonts w:asciiTheme="majorHAnsi" w:hAnsiTheme="majorHAnsi" w:cstheme="majorHAnsi"/>
+            </w:rPr>
+            <w:t xml:space="preserve">  </w:t>
           </w:r>
         </w:sdtContent>
       </w:sdt>
@@ -4233,7 +4339,21 @@
               <w:rFonts w:asciiTheme="majorHAnsi" w:hAnsiTheme="majorHAnsi" w:cstheme="majorHAnsi"/>
               <w:lang w:val="en-GB"/>
             </w:rPr>
-            <w:t xml:space="preserve">    </w:t>
+            <w:t xml:space="preserve">  </w:t>
+          </w:r>
+          <w:r>
+            <w:rPr>
+              <w:rFonts w:asciiTheme="majorHAnsi" w:hAnsiTheme="majorHAnsi" w:cstheme="majorHAnsi"/>
+              <w:lang w:val="en-GB"/>
+            </w:rPr>
+            <w:t>X</w:t>
+          </w:r>
+          <w:r>
+            <w:rPr>
+              <w:rFonts w:asciiTheme="majorHAnsi" w:hAnsiTheme="majorHAnsi" w:cstheme="majorHAnsi"/>
+              <w:lang w:val="en-GB"/>
+            </w:rPr>
+            <w:t xml:space="preserve">  </w:t>
           </w:r>
         </w:sdtContent>
       </w:sdt>
@@ -4286,7 +4406,19 @@
             <w:rPr>
               <w:rFonts w:asciiTheme="majorHAnsi" w:hAnsiTheme="majorHAnsi" w:cstheme="majorHAnsi"/>
             </w:rPr>
-            <w:t xml:space="preserve">    </w:t>
+            <w:t xml:space="preserve">  </w:t>
+          </w:r>
+          <w:r>
+            <w:rPr>
+              <w:rFonts w:asciiTheme="majorHAnsi" w:hAnsiTheme="majorHAnsi" w:cstheme="majorHAnsi"/>
+            </w:rPr>
+            <w:t>X</w:t>
+          </w:r>
+          <w:r>
+            <w:rPr>
+              <w:rFonts w:asciiTheme="majorHAnsi" w:hAnsiTheme="majorHAnsi" w:cstheme="majorHAnsi"/>
+            </w:rPr>
+            <w:t xml:space="preserve">  </w:t>
           </w:r>
         </w:sdtContent>
       </w:sdt>
@@ -4339,7 +4471,19 @@
             <w:rPr>
               <w:rFonts w:asciiTheme="majorHAnsi" w:hAnsiTheme="majorHAnsi" w:cstheme="majorHAnsi"/>
             </w:rPr>
-            <w:t xml:space="preserve">    </w:t>
+            <w:t xml:space="preserve">  </w:t>
+          </w:r>
+          <w:r>
+            <w:rPr>
+              <w:rFonts w:asciiTheme="majorHAnsi" w:hAnsiTheme="majorHAnsi" w:cstheme="majorHAnsi"/>
+            </w:rPr>
+            <w:t>X</w:t>
+          </w:r>
+          <w:r>
+            <w:rPr>
+              <w:rFonts w:asciiTheme="majorHAnsi" w:hAnsiTheme="majorHAnsi" w:cstheme="majorHAnsi"/>
+            </w:rPr>
+            <w:t xml:space="preserve">  </w:t>
           </w:r>
         </w:sdtContent>
       </w:sdt>
@@ -4392,7 +4536,19 @@
             <w:rPr>
               <w:rFonts w:asciiTheme="majorHAnsi" w:hAnsiTheme="majorHAnsi" w:cstheme="majorHAnsi"/>
             </w:rPr>
-            <w:t xml:space="preserve">    </w:t>
+            <w:t xml:space="preserve">  </w:t>
+          </w:r>
+          <w:r>
+            <w:rPr>
+              <w:rFonts w:asciiTheme="majorHAnsi" w:hAnsiTheme="majorHAnsi" w:cstheme="majorHAnsi"/>
+            </w:rPr>
+            <w:t>X</w:t>
+          </w:r>
+          <w:r>
+            <w:rPr>
+              <w:rFonts w:asciiTheme="majorHAnsi" w:hAnsiTheme="majorHAnsi" w:cstheme="majorHAnsi"/>
+            </w:rPr>
+            <w:t xml:space="preserve">  </w:t>
           </w:r>
         </w:sdtContent>
       </w:sdt>
@@ -7865,6 +8021,16 @@
       <w14:ligatures w14:val="none"/>
     </w:rPr>
   </w:style>
+  <w:style w:type="character" w:styleId="Textodelmarcadordeposicin">
+    <w:name w:val="Placeholder Text"/>
+    <w:basedOn w:val="Fuentedeprrafopredeter"/>
+    <w:uiPriority w:val="99"/>
+    <w:semiHidden/>
+    <w:rsid w:val="00BB42AC"/>
+    <w:rPr>
+      <w:color w:val="808080"/>
+    </w:rPr>
+  </w:style>
 </w:styles>
 </file>
 
@@ -9616,6 +9782,18 @@
     <w:pitch w:val="fixed"/>
     <w:sig w:usb0="E00002FF" w:usb1="6AC7FDFB" w:usb2="08000012" w:usb3="00000000" w:csb0="0002009F" w:csb1="00000000"/>
   </w:font>
+  <w:font w:name="Aptos">
+    <w:charset w:val="00"/>
+    <w:family w:val="swiss"/>
+    <w:pitch w:val="variable"/>
+    <w:sig w:usb0="20000287" w:usb1="00000003" w:usb2="00000000" w:usb3="00000000" w:csb0="0000019F" w:csb1="00000000"/>
+  </w:font>
+  <w:font w:name="Aptos Display">
+    <w:charset w:val="00"/>
+    <w:family w:val="swiss"/>
+    <w:pitch w:val="variable"/>
+    <w:sig w:usb0="20000287" w:usb1="00000003" w:usb2="00000000" w:usb3="00000000" w:csb0="0000019F" w:csb1="00000000"/>
+  </w:font>
 </w:fonts>
 </file>
 
@@ -9636,7 +9814,9 @@
   </w:compat>
   <w:rsids>
     <w:rsidRoot w:val="006B2BEC"/>
-    <w:rsid w:val="000B7EC2"/>
+    <w:rsid w:val="000029BF"/>
+    <w:rsid w:val="000F46E9"/>
+    <w:rsid w:val="005B345F"/>
     <w:rsid w:val="006B2BEC"/>
   </w:rsids>
   <m:mathPr>

</xml_diff>

<commit_message>
Actualización de los reports
</commit_message>
<xml_diff>
--- a/reports/D01/Group/02 Requirements - Group.docx
+++ b/reports/D01/Group/02 Requirements - Group.docx
@@ -1,6 +1,6 @@
 
 <file path=word/document.xml><?xml version="1.0" encoding="utf-8"?>
-<w:document xmlns:wpc="http://schemas.microsoft.com/office/word/2010/wordprocessingCanvas" xmlns:cx="http://schemas.microsoft.com/office/drawing/2014/chartex" xmlns:cx1="http://schemas.microsoft.com/office/drawing/2015/9/8/chartex" xmlns:cx2="http://schemas.microsoft.com/office/drawing/2015/10/21/chartex" xmlns:cx3="http://schemas.microsoft.com/office/drawing/2016/5/9/chartex" xmlns:cx4="http://schemas.microsoft.com/office/drawing/2016/5/10/chartex" xmlns:cx5="http://schemas.microsoft.com/office/drawing/2016/5/11/chartex" xmlns:cx6="http://schemas.microsoft.com/office/drawing/2016/5/12/chartex" xmlns:cx7="http://schemas.microsoft.com/office/drawing/2016/5/13/chartex" xmlns:cx8="http://schemas.microsoft.com/office/drawing/2016/5/14/chartex" xmlns:mc="http://schemas.openxmlformats.org/markup-compatibility/2006" xmlns:aink="http://schemas.microsoft.com/office/drawing/2016/ink" xmlns:am3d="http://schemas.microsoft.com/office/drawing/2017/model3d" xmlns:o="urn:schemas-microsoft-com:office:office" xmlns:oel="http://schemas.microsoft.com/office/2019/extlst" xmlns:r="http://schemas.openxmlformats.org/officeDocument/2006/relationships" xmlns:m="http://schemas.openxmlformats.org/officeDocument/2006/math" xmlns:v="urn:schemas-microsoft-com:vml" xmlns:wp14="http://schemas.microsoft.com/office/word/2010/wordprocessingDrawing" xmlns:wp="http://schemas.openxmlformats.org/drawingml/2006/wordprocessingDrawing" xmlns:w10="urn:schemas-microsoft-com:office:word" xmlns:w="http://schemas.openxmlformats.org/wordprocessingml/2006/main" xmlns:w14="http://schemas.microsoft.com/office/word/2010/wordml" xmlns:w15="http://schemas.microsoft.com/office/word/2012/wordml" xmlns:w16cex="http://schemas.microsoft.com/office/word/2018/wordml/cex" xmlns:w16cid="http://schemas.microsoft.com/office/word/2016/wordml/cid" xmlns:w16="http://schemas.microsoft.com/office/word/2018/wordml" xmlns:w16sdtdh="http://schemas.microsoft.com/office/word/2020/wordml/sdtdatahash" xmlns:w16se="http://schemas.microsoft.com/office/word/2015/wordml/symex" xmlns:wpg="http://schemas.microsoft.com/office/word/2010/wordprocessingGroup" xmlns:wpi="http://schemas.microsoft.com/office/word/2010/wordprocessingInk" xmlns:wne="http://schemas.microsoft.com/office/word/2006/wordml" xmlns:wps="http://schemas.microsoft.com/office/word/2010/wordprocessingShape" mc:Ignorable="w14 w15 w16se w16cid w16 w16cex w16sdtdh wp14">
+<w:document xmlns:wpc="http://schemas.microsoft.com/office/word/2010/wordprocessingCanvas" xmlns:cx="http://schemas.microsoft.com/office/drawing/2014/chartex" xmlns:cx1="http://schemas.microsoft.com/office/drawing/2015/9/8/chartex" xmlns:cx2="http://schemas.microsoft.com/office/drawing/2015/10/21/chartex" xmlns:cx3="http://schemas.microsoft.com/office/drawing/2016/5/9/chartex" xmlns:cx4="http://schemas.microsoft.com/office/drawing/2016/5/10/chartex" xmlns:cx5="http://schemas.microsoft.com/office/drawing/2016/5/11/chartex" xmlns:cx6="http://schemas.microsoft.com/office/drawing/2016/5/12/chartex" xmlns:cx7="http://schemas.microsoft.com/office/drawing/2016/5/13/chartex" xmlns:cx8="http://schemas.microsoft.com/office/drawing/2016/5/14/chartex" xmlns:mc="http://schemas.openxmlformats.org/markup-compatibility/2006" xmlns:aink="http://schemas.microsoft.com/office/drawing/2016/ink" xmlns:am3d="http://schemas.microsoft.com/office/drawing/2017/model3d" xmlns:o="urn:schemas-microsoft-com:office:office" xmlns:oel="http://schemas.microsoft.com/office/2019/extlst" xmlns:r="http://schemas.openxmlformats.org/officeDocument/2006/relationships" xmlns:m="http://schemas.openxmlformats.org/officeDocument/2006/math" xmlns:v="urn:schemas-microsoft-com:vml" xmlns:wp14="http://schemas.microsoft.com/office/word/2010/wordprocessingDrawing" xmlns:wp="http://schemas.openxmlformats.org/drawingml/2006/wordprocessingDrawing" xmlns:w10="urn:schemas-microsoft-com:office:word" xmlns:w="http://schemas.openxmlformats.org/wordprocessingml/2006/main" xmlns:w14="http://schemas.microsoft.com/office/word/2010/wordml" xmlns:w15="http://schemas.microsoft.com/office/word/2012/wordml" xmlns:w16cex="http://schemas.microsoft.com/office/word/2018/wordml/cex" xmlns:w16cid="http://schemas.microsoft.com/office/word/2016/wordml/cid" xmlns:w16="http://schemas.microsoft.com/office/word/2018/wordml" xmlns:w16du="http://schemas.microsoft.com/office/word/2023/wordml/word16du" xmlns:w16sdtdh="http://schemas.microsoft.com/office/word/2020/wordml/sdtdatahash" xmlns:w16se="http://schemas.microsoft.com/office/word/2015/wordml/symex" xmlns:wpg="http://schemas.microsoft.com/office/word/2010/wordprocessingGroup" xmlns:wpi="http://schemas.microsoft.com/office/word/2010/wordprocessingInk" xmlns:wne="http://schemas.microsoft.com/office/word/2006/wordml" xmlns:wps="http://schemas.microsoft.com/office/word/2010/wordprocessingShape" mc:Ignorable="w14 w15 w16se w16cid w16 w16cex w16sdtdh w16du wp14">
   <w:body>
     <w:p>
       <w:pPr>
@@ -113,6 +113,7 @@
               <w:sdtPr>
                 <w:rPr>
                   <w:rFonts w:asciiTheme="majorHAnsi" w:hAnsiTheme="majorHAnsi" w:cstheme="majorHAnsi"/>
+                  <w:u w:val="single"/>
                 </w:rPr>
                 <w:tag w:val="Group"/>
                 <w:id w:val="1854079693"/>
@@ -126,18 +127,28 @@
                 <w:r>
                   <w:rPr>
                     <w:rFonts w:asciiTheme="majorHAnsi" w:hAnsiTheme="majorHAnsi" w:cstheme="majorHAnsi"/>
+                    <w:u w:val="single"/>
                   </w:rPr>
                   <w:t xml:space="preserve"> C</w:t>
                 </w:r>
                 <w:r>
                   <w:rPr>
                     <w:rFonts w:asciiTheme="majorHAnsi" w:hAnsiTheme="majorHAnsi" w:cstheme="majorHAnsi"/>
+                    <w:u w:val="single"/>
                   </w:rPr>
-                  <w:t>1.008</w:t>
+                  <w:t>2</w:t>
                 </w:r>
                 <w:r>
                   <w:rPr>
                     <w:rFonts w:asciiTheme="majorHAnsi" w:hAnsiTheme="majorHAnsi" w:cstheme="majorHAnsi"/>
+                    <w:u w:val="single"/>
+                  </w:rPr>
+                  <w:t>.008</w:t>
+                </w:r>
+                <w:r>
+                  <w:rPr>
+                    <w:rFonts w:asciiTheme="majorHAnsi" w:hAnsiTheme="majorHAnsi" w:cstheme="majorHAnsi"/>
+                    <w:u w:val="single"/>
                   </w:rPr>
                   <w:t xml:space="preserve">  </w:t>
                 </w:r>
@@ -295,12 +306,6 @@
                   </w:rPr>
                   <w:t xml:space="preserve"> </w:t>
                 </w:r>
-                <w:r>
-                  <w:rPr>
-                    <w:rFonts w:asciiTheme="majorHAnsi" w:hAnsiTheme="majorHAnsi" w:cstheme="majorHAnsi"/>
-                  </w:rPr>
-                  <w:t>45970470W</w:t>
-                </w:r>
               </w:sdtContent>
             </w:sdt>
           </w:p>
@@ -359,13 +364,13 @@
                   <w:rPr>
                     <w:rFonts w:asciiTheme="majorHAnsi" w:hAnsiTheme="majorHAnsi" w:cstheme="majorHAnsi"/>
                   </w:rPr>
-                  <w:t>davguifer</w:t>
+                  <w:t xml:space="preserve"> </w:t>
                 </w:r>
                 <w:r>
                   <w:rPr>
                     <w:rFonts w:asciiTheme="majorHAnsi" w:hAnsiTheme="majorHAnsi" w:cstheme="majorHAnsi"/>
                   </w:rPr>
-                  <w:t xml:space="preserve">  </w:t>
+                  <w:t xml:space="preserve"> </w:t>
                 </w:r>
               </w:sdtContent>
             </w:sdt>
@@ -423,7 +428,7 @@
                   <w:rPr>
                     <w:rFonts w:asciiTheme="majorHAnsi" w:hAnsiTheme="majorHAnsi" w:cstheme="majorHAnsi"/>
                   </w:rPr>
-                  <w:t>Guillén Fernández, David</w:t>
+                  <w:t xml:space="preserve"> </w:t>
                 </w:r>
                 <w:r>
                   <w:rPr>
@@ -487,19 +492,7 @@
                   <w:rPr>
                     <w:rFonts w:asciiTheme="majorHAnsi" w:hAnsiTheme="majorHAnsi" w:cstheme="majorHAnsi"/>
                   </w:rPr>
-                  <w:t>Desarrollador</w:t>
-                </w:r>
-                <w:r>
-                  <w:rPr>
-                    <w:rFonts w:asciiTheme="majorHAnsi" w:hAnsiTheme="majorHAnsi" w:cstheme="majorHAnsi"/>
-                  </w:rPr>
-                  <w:t xml:space="preserve">, </w:t>
-                </w:r>
-                <w:r>
-                  <w:rPr>
-                    <w:rFonts w:asciiTheme="majorHAnsi" w:hAnsiTheme="majorHAnsi" w:cstheme="majorHAnsi"/>
-                  </w:rPr>
-                  <w:t>Gerente</w:t>
+                  <w:t xml:space="preserve">  </w:t>
                 </w:r>
               </w:sdtContent>
             </w:sdt>
@@ -688,6 +681,7 @@
               <w:sdtPr>
                 <w:rPr>
                   <w:rFonts w:asciiTheme="majorHAnsi" w:hAnsiTheme="majorHAnsi" w:cstheme="majorHAnsi"/>
+                  <w:lang w:val="es-ES"/>
                 </w:rPr>
                 <w:tag w:val="Student2"/>
                 <w:id w:val="2044784553"/>
@@ -701,12 +695,14 @@
                 <w:r>
                   <w:rPr>
                     <w:rFonts w:asciiTheme="majorHAnsi" w:hAnsiTheme="majorHAnsi" w:cstheme="majorHAnsi"/>
+                    <w:lang w:val="es-ES"/>
                   </w:rPr>
                   <w:t xml:space="preserve"> </w:t>
                 </w:r>
                 <w:r>
                   <w:rPr>
                     <w:rFonts w:asciiTheme="majorHAnsi" w:hAnsiTheme="majorHAnsi" w:cstheme="majorHAnsi"/>
+                    <w:lang w:val="es-ES"/>
                   </w:rPr>
                   <w:t>Giraldo Santiago, Luis</w:t>
                 </w:r>
@@ -746,6 +742,7 @@
               <w:sdtPr>
                 <w:rPr>
                   <w:rFonts w:asciiTheme="majorHAnsi" w:hAnsiTheme="majorHAnsi" w:cstheme="majorHAnsi"/>
+                  <w:lang w:val="es-ES"/>
                 </w:rPr>
                 <w:tag w:val="Roles2"/>
                 <w:id w:val="-1975901162"/>
@@ -759,12 +756,23 @@
                 <w:r>
                   <w:rPr>
                     <w:rFonts w:asciiTheme="majorHAnsi" w:hAnsiTheme="majorHAnsi" w:cstheme="majorHAnsi"/>
+                    <w:lang w:val="es-ES"/>
                   </w:rPr>
-                  <w:t>Desarrollador, Tester</w:t>
+                  <w:t xml:space="preserve">Desarrollador, </w:t>
                 </w:r>
+                <w:proofErr w:type="spellStart"/>
                 <w:r>
                   <w:rPr>
                     <w:rFonts w:asciiTheme="majorHAnsi" w:hAnsiTheme="majorHAnsi" w:cstheme="majorHAnsi"/>
+                    <w:lang w:val="es-ES"/>
+                  </w:rPr>
+                  <w:t>Tester</w:t>
+                </w:r>
+                <w:proofErr w:type="spellEnd"/>
+                <w:r>
+                  <w:rPr>
+                    <w:rFonts w:asciiTheme="majorHAnsi" w:hAnsiTheme="majorHAnsi" w:cstheme="majorHAnsi"/>
+                    <w:lang w:val="es-ES"/>
                   </w:rPr>
                   <w:t xml:space="preserve"> </w:t>
                 </w:r>
@@ -816,6 +824,7 @@
               <w:rPr>
                 <w:rFonts w:asciiTheme="majorHAnsi" w:hAnsiTheme="majorHAnsi" w:cstheme="majorHAnsi"/>
                 <w:b/>
+                <w:lang w:val="es-ES"/>
               </w:rPr>
             </w:pPr>
             <w:r>
@@ -836,6 +845,7 @@
               <w:sdtPr>
                 <w:rPr>
                   <w:rFonts w:asciiTheme="majorHAnsi" w:hAnsiTheme="majorHAnsi" w:cstheme="majorHAnsi"/>
+                  <w:lang w:val="es-ES"/>
                 </w:rPr>
                 <w:tag w:val="ID3"/>
                 <w:id w:val="-2029015554"/>
@@ -849,17 +859,22 @@
                 <w:r>
                   <w:rPr>
                     <w:rFonts w:asciiTheme="majorHAnsi" w:hAnsiTheme="majorHAnsi" w:cstheme="majorHAnsi"/>
+                    <w:lang w:val="es-ES"/>
                   </w:rPr>
                   <w:t xml:space="preserve"> </w:t>
                 </w:r>
               </w:sdtContent>
             </w:sdt>
             <w:r>
+              <w:rPr>
+                <w:lang w:val="es-ES"/>
+              </w:rPr>
               <w:t xml:space="preserve"> </w:t>
             </w:r>
             <w:r>
               <w:rPr>
                 <w:rFonts w:asciiTheme="majorHAnsi" w:hAnsiTheme="majorHAnsi" w:cstheme="majorHAnsi"/>
+                <w:lang w:val="es-ES"/>
               </w:rPr>
               <w:t>21015313Y</w:t>
             </w:r>
@@ -899,6 +914,7 @@
               <w:sdtPr>
                 <w:rPr>
                   <w:rFonts w:asciiTheme="majorHAnsi" w:hAnsiTheme="majorHAnsi" w:cstheme="majorHAnsi"/>
+                  <w:lang w:val="es-ES"/>
                 </w:rPr>
                 <w:tag w:val="UVUS03"/>
                 <w:id w:val="-1922171075"/>
@@ -912,18 +928,21 @@
                 <w:r>
                   <w:rPr>
                     <w:rFonts w:asciiTheme="majorHAnsi" w:hAnsiTheme="majorHAnsi" w:cstheme="majorHAnsi"/>
+                    <w:lang w:val="es-ES"/>
                   </w:rPr>
                   <w:t xml:space="preserve"> </w:t>
                 </w:r>
                 <w:r>
                   <w:rPr>
                     <w:rFonts w:asciiTheme="majorHAnsi" w:hAnsiTheme="majorHAnsi" w:cstheme="majorHAnsi"/>
+                    <w:lang w:val="es-ES"/>
                   </w:rPr>
                   <w:t>alevarmun1</w:t>
                 </w:r>
                 <w:r>
                   <w:rPr>
                     <w:rFonts w:asciiTheme="majorHAnsi" w:hAnsiTheme="majorHAnsi" w:cstheme="majorHAnsi"/>
+                    <w:lang w:val="es-ES"/>
                   </w:rPr>
                   <w:t xml:space="preserve">  </w:t>
                 </w:r>
@@ -936,6 +955,7 @@
               <w:pStyle w:val="Sinespaciado"/>
               <w:rPr>
                 <w:rFonts w:asciiTheme="majorHAnsi" w:hAnsiTheme="majorHAnsi" w:cstheme="majorHAnsi"/>
+                <w:lang w:val="es-ES"/>
               </w:rPr>
             </w:pPr>
             <w:r>
@@ -963,6 +983,7 @@
               <w:sdtPr>
                 <w:rPr>
                   <w:rFonts w:asciiTheme="majorHAnsi" w:hAnsiTheme="majorHAnsi" w:cstheme="majorHAnsi"/>
+                  <w:lang w:val="es-ES"/>
                 </w:rPr>
                 <w:tag w:val="Student3"/>
                 <w:id w:val="-1783793770"/>
@@ -976,18 +997,21 @@
                 <w:r>
                   <w:rPr>
                     <w:rFonts w:asciiTheme="majorHAnsi" w:hAnsiTheme="majorHAnsi" w:cstheme="majorHAnsi"/>
+                    <w:lang w:val="es-ES"/>
                   </w:rPr>
                   <w:t xml:space="preserve"> </w:t>
                 </w:r>
                 <w:r>
                   <w:rPr>
                     <w:rFonts w:asciiTheme="majorHAnsi" w:hAnsiTheme="majorHAnsi" w:cstheme="majorHAnsi"/>
+                    <w:lang w:val="es-ES"/>
                   </w:rPr>
                   <w:t>Vargas Muñiz, Alejandro</w:t>
                 </w:r>
                 <w:r>
                   <w:rPr>
                     <w:rFonts w:asciiTheme="majorHAnsi" w:hAnsiTheme="majorHAnsi" w:cstheme="majorHAnsi"/>
+                    <w:lang w:val="es-ES"/>
                   </w:rPr>
                   <w:t xml:space="preserve"> </w:t>
                 </w:r>
@@ -1042,12 +1066,28 @@
                   </w:rPr>
                   <w:t xml:space="preserve"> </w:t>
                 </w:r>
+                <w:proofErr w:type="spellStart"/>
                 <w:r>
                   <w:rPr>
                     <w:rFonts w:asciiTheme="majorHAnsi" w:hAnsiTheme="majorHAnsi" w:cstheme="majorHAnsi"/>
                   </w:rPr>
-                  <w:t>Desarrollador, Analista</w:t>
+                  <w:t>Desarrollador</w:t>
                 </w:r>
+                <w:proofErr w:type="spellEnd"/>
+                <w:r>
+                  <w:rPr>
+                    <w:rFonts w:asciiTheme="majorHAnsi" w:hAnsiTheme="majorHAnsi" w:cstheme="majorHAnsi"/>
+                  </w:rPr>
+                  <w:t xml:space="preserve">, </w:t>
+                </w:r>
+                <w:proofErr w:type="spellStart"/>
+                <w:r>
+                  <w:rPr>
+                    <w:rFonts w:asciiTheme="majorHAnsi" w:hAnsiTheme="majorHAnsi" w:cstheme="majorHAnsi"/>
+                  </w:rPr>
+                  <w:t>Analista</w:t>
+                </w:r>
+                <w:proofErr w:type="spellEnd"/>
               </w:sdtContent>
             </w:sdt>
             <w:permEnd w:id="1983335098"/>
@@ -1181,12 +1221,14 @@
                   </w:rPr>
                   <w:t xml:space="preserve"> </w:t>
                 </w:r>
+                <w:proofErr w:type="spellStart"/>
                 <w:r>
                   <w:rPr>
                     <w:rFonts w:asciiTheme="majorHAnsi" w:hAnsiTheme="majorHAnsi" w:cstheme="majorHAnsi"/>
                   </w:rPr>
                   <w:t>davvarmun</w:t>
                 </w:r>
+                <w:proofErr w:type="spellEnd"/>
                 <w:r>
                   <w:rPr>
                     <w:rFonts w:asciiTheme="majorHAnsi" w:hAnsiTheme="majorHAnsi" w:cstheme="majorHAnsi"/>
@@ -1229,6 +1271,7 @@
               <w:sdtPr>
                 <w:rPr>
                   <w:rFonts w:asciiTheme="majorHAnsi" w:hAnsiTheme="majorHAnsi" w:cstheme="majorHAnsi"/>
+                  <w:lang w:val="es-ES"/>
                 </w:rPr>
                 <w:tag w:val="Student4"/>
                 <w:id w:val="-924030127"/>
@@ -1242,18 +1285,21 @@
                 <w:r>
                   <w:rPr>
                     <w:rFonts w:asciiTheme="majorHAnsi" w:hAnsiTheme="majorHAnsi" w:cstheme="majorHAnsi"/>
+                    <w:lang w:val="es-ES"/>
                   </w:rPr>
                   <w:t xml:space="preserve"> </w:t>
                 </w:r>
                 <w:r>
                   <w:rPr>
                     <w:rFonts w:asciiTheme="majorHAnsi" w:hAnsiTheme="majorHAnsi" w:cstheme="majorHAnsi"/>
+                    <w:lang w:val="es-ES"/>
                   </w:rPr>
                   <w:t>Vargas Muñiz, David</w:t>
                 </w:r>
                 <w:r>
                   <w:rPr>
                     <w:rFonts w:asciiTheme="majorHAnsi" w:hAnsiTheme="majorHAnsi" w:cstheme="majorHAnsi"/>
+                    <w:lang w:val="es-ES"/>
                   </w:rPr>
                   <w:t xml:space="preserve">  </w:t>
                 </w:r>
@@ -1293,6 +1339,7 @@
               <w:sdtPr>
                 <w:rPr>
                   <w:rFonts w:asciiTheme="majorHAnsi" w:hAnsiTheme="majorHAnsi" w:cstheme="majorHAnsi"/>
+                  <w:lang w:val="es-ES"/>
                 </w:rPr>
                 <w:tag w:val="Roles4"/>
                 <w:id w:val="1414657434"/>
@@ -1306,12 +1353,23 @@
                 <w:r>
                   <w:rPr>
                     <w:rFonts w:asciiTheme="majorHAnsi" w:hAnsiTheme="majorHAnsi" w:cstheme="majorHAnsi"/>
+                    <w:lang w:val="es-ES"/>
                   </w:rPr>
-                  <w:t>Desarrollador, Tester</w:t>
+                  <w:t xml:space="preserve">Desarrollador, </w:t>
                 </w:r>
+                <w:proofErr w:type="spellStart"/>
                 <w:r>
                   <w:rPr>
                     <w:rFonts w:asciiTheme="majorHAnsi" w:hAnsiTheme="majorHAnsi" w:cstheme="majorHAnsi"/>
+                    <w:lang w:val="es-ES"/>
+                  </w:rPr>
+                  <w:t>Tester</w:t>
+                </w:r>
+                <w:proofErr w:type="spellEnd"/>
+                <w:r>
+                  <w:rPr>
+                    <w:rFonts w:asciiTheme="majorHAnsi" w:hAnsiTheme="majorHAnsi" w:cstheme="majorHAnsi"/>
+                    <w:lang w:val="es-ES"/>
                   </w:rPr>
                   <w:t xml:space="preserve"> </w:t>
                 </w:r>
@@ -1504,6 +1562,7 @@
               <w:sdtPr>
                 <w:rPr>
                   <w:rFonts w:asciiTheme="majorHAnsi" w:hAnsiTheme="majorHAnsi" w:cstheme="majorHAnsi"/>
+                  <w:lang w:val="es-ES"/>
                 </w:rPr>
                 <w:tag w:val="Student5"/>
                 <w:id w:val="-611360200"/>
@@ -1517,12 +1576,14 @@
                 <w:r>
                   <w:rPr>
                     <w:rFonts w:asciiTheme="majorHAnsi" w:hAnsiTheme="majorHAnsi" w:cstheme="majorHAnsi"/>
+                    <w:lang w:val="es-ES"/>
                   </w:rPr>
                   <w:t>Molina García, Rafael</w:t>
                 </w:r>
                 <w:r>
                   <w:rPr>
                     <w:rFonts w:asciiTheme="majorHAnsi" w:hAnsiTheme="majorHAnsi" w:cstheme="majorHAnsi"/>
+                    <w:lang w:val="es-ES"/>
                   </w:rPr>
                   <w:t xml:space="preserve">  </w:t>
                 </w:r>
@@ -1562,6 +1623,7 @@
               <w:sdtPr>
                 <w:rPr>
                   <w:rFonts w:asciiTheme="majorHAnsi" w:hAnsiTheme="majorHAnsi" w:cstheme="majorHAnsi"/>
+                  <w:lang w:val="es-ES"/>
                 </w:rPr>
                 <w:tag w:val="Roles5"/>
                 <w:id w:val="1581409429"/>
@@ -1574,12 +1636,14 @@
                 <w:r>
                   <w:rPr>
                     <w:rFonts w:asciiTheme="majorHAnsi" w:hAnsiTheme="majorHAnsi" w:cstheme="majorHAnsi"/>
+                    <w:lang w:val="es-ES"/>
                   </w:rPr>
                   <w:t>Desarrollador, Operador</w:t>
                 </w:r>
                 <w:r>
                   <w:rPr>
                     <w:rFonts w:asciiTheme="majorHAnsi" w:hAnsiTheme="majorHAnsi" w:cstheme="majorHAnsi"/>
+                    <w:lang w:val="es-ES"/>
                   </w:rPr>
                   <w:t xml:space="preserve"> </w:t>
                 </w:r>
@@ -1678,7 +1742,31 @@
                   <w:rPr>
                     <w:rFonts w:asciiTheme="majorHAnsi" w:hAnsiTheme="majorHAnsi" w:cstheme="majorHAnsi"/>
                   </w:rPr>
-                  <w:t xml:space="preserve"> febrero 12, 2024</w:t>
+                  <w:t xml:space="preserve"> </w:t>
+                </w:r>
+                <w:r>
+                  <w:rPr>
+                    <w:rFonts w:asciiTheme="majorHAnsi" w:hAnsiTheme="majorHAnsi" w:cstheme="majorHAnsi"/>
+                  </w:rPr>
+                  <w:t>Junio</w:t>
+                </w:r>
+                <w:r>
+                  <w:rPr>
+                    <w:rFonts w:asciiTheme="majorHAnsi" w:hAnsiTheme="majorHAnsi" w:cstheme="majorHAnsi"/>
+                  </w:rPr>
+                  <w:t xml:space="preserve"> </w:t>
+                </w:r>
+                <w:r>
+                  <w:rPr>
+                    <w:rFonts w:asciiTheme="majorHAnsi" w:hAnsiTheme="majorHAnsi" w:cstheme="majorHAnsi"/>
+                  </w:rPr>
+                  <w:t>04</w:t>
+                </w:r>
+                <w:r>
+                  <w:rPr>
+                    <w:rFonts w:asciiTheme="majorHAnsi" w:hAnsiTheme="majorHAnsi" w:cstheme="majorHAnsi"/>
+                  </w:rPr>
+                  <w:t>, 2024</w:t>
                 </w:r>
               </w:sdtContent>
             </w:sdt>
@@ -7010,7 +7098,7 @@
 </file>
 
 <file path=word/numbering.xml><?xml version="1.0" encoding="utf-8"?>
-<w:numbering xmlns:wpc="http://schemas.microsoft.com/office/word/2010/wordprocessingCanvas" xmlns:cx="http://schemas.microsoft.com/office/drawing/2014/chartex" xmlns:cx1="http://schemas.microsoft.com/office/drawing/2015/9/8/chartex" xmlns:cx2="http://schemas.microsoft.com/office/drawing/2015/10/21/chartex" xmlns:cx3="http://schemas.microsoft.com/office/drawing/2016/5/9/chartex" xmlns:cx4="http://schemas.microsoft.com/office/drawing/2016/5/10/chartex" xmlns:cx5="http://schemas.microsoft.com/office/drawing/2016/5/11/chartex" xmlns:cx6="http://schemas.microsoft.com/office/drawing/2016/5/12/chartex" xmlns:cx7="http://schemas.microsoft.com/office/drawing/2016/5/13/chartex" xmlns:cx8="http://schemas.microsoft.com/office/drawing/2016/5/14/chartex" xmlns:mc="http://schemas.openxmlformats.org/markup-compatibility/2006" xmlns:aink="http://schemas.microsoft.com/office/drawing/2016/ink" xmlns:am3d="http://schemas.microsoft.com/office/drawing/2017/model3d" xmlns:o="urn:schemas-microsoft-com:office:office" xmlns:oel="http://schemas.microsoft.com/office/2019/extlst" xmlns:r="http://schemas.openxmlformats.org/officeDocument/2006/relationships" xmlns:m="http://schemas.openxmlformats.org/officeDocument/2006/math" xmlns:v="urn:schemas-microsoft-com:vml" xmlns:wp14="http://schemas.microsoft.com/office/word/2010/wordprocessingDrawing" xmlns:wp="http://schemas.openxmlformats.org/drawingml/2006/wordprocessingDrawing" xmlns:w10="urn:schemas-microsoft-com:office:word" xmlns:w="http://schemas.openxmlformats.org/wordprocessingml/2006/main" xmlns:w14="http://schemas.microsoft.com/office/word/2010/wordml" xmlns:w15="http://schemas.microsoft.com/office/word/2012/wordml" xmlns:w16cex="http://schemas.microsoft.com/office/word/2018/wordml/cex" xmlns:w16cid="http://schemas.microsoft.com/office/word/2016/wordml/cid" xmlns:w16="http://schemas.microsoft.com/office/word/2018/wordml" xmlns:w16sdtdh="http://schemas.microsoft.com/office/word/2020/wordml/sdtdatahash" xmlns:w16se="http://schemas.microsoft.com/office/word/2015/wordml/symex" xmlns:wpg="http://schemas.microsoft.com/office/word/2010/wordprocessingGroup" xmlns:wpi="http://schemas.microsoft.com/office/word/2010/wordprocessingInk" xmlns:wne="http://schemas.microsoft.com/office/word/2006/wordml" xmlns:wps="http://schemas.microsoft.com/office/word/2010/wordprocessingShape" mc:Ignorable="w14 w15 w16se w16cid w16 w16cex w16sdtdh wp14">
+<w:numbering xmlns:wpc="http://schemas.microsoft.com/office/word/2010/wordprocessingCanvas" xmlns:cx="http://schemas.microsoft.com/office/drawing/2014/chartex" xmlns:cx1="http://schemas.microsoft.com/office/drawing/2015/9/8/chartex" xmlns:cx2="http://schemas.microsoft.com/office/drawing/2015/10/21/chartex" xmlns:cx3="http://schemas.microsoft.com/office/drawing/2016/5/9/chartex" xmlns:cx4="http://schemas.microsoft.com/office/drawing/2016/5/10/chartex" xmlns:cx5="http://schemas.microsoft.com/office/drawing/2016/5/11/chartex" xmlns:cx6="http://schemas.microsoft.com/office/drawing/2016/5/12/chartex" xmlns:cx7="http://schemas.microsoft.com/office/drawing/2016/5/13/chartex" xmlns:cx8="http://schemas.microsoft.com/office/drawing/2016/5/14/chartex" xmlns:mc="http://schemas.openxmlformats.org/markup-compatibility/2006" xmlns:aink="http://schemas.microsoft.com/office/drawing/2016/ink" xmlns:am3d="http://schemas.microsoft.com/office/drawing/2017/model3d" xmlns:o="urn:schemas-microsoft-com:office:office" xmlns:oel="http://schemas.microsoft.com/office/2019/extlst" xmlns:r="http://schemas.openxmlformats.org/officeDocument/2006/relationships" xmlns:m="http://schemas.openxmlformats.org/officeDocument/2006/math" xmlns:v="urn:schemas-microsoft-com:vml" xmlns:wp14="http://schemas.microsoft.com/office/word/2010/wordprocessingDrawing" xmlns:wp="http://schemas.openxmlformats.org/drawingml/2006/wordprocessingDrawing" xmlns:w10="urn:schemas-microsoft-com:office:word" xmlns:w="http://schemas.openxmlformats.org/wordprocessingml/2006/main" xmlns:w14="http://schemas.microsoft.com/office/word/2010/wordml" xmlns:w15="http://schemas.microsoft.com/office/word/2012/wordml" xmlns:w16cex="http://schemas.microsoft.com/office/word/2018/wordml/cex" xmlns:w16cid="http://schemas.microsoft.com/office/word/2016/wordml/cid" xmlns:w16="http://schemas.microsoft.com/office/word/2018/wordml" xmlns:w16du="http://schemas.microsoft.com/office/word/2023/wordml/word16du" xmlns:w16sdtdh="http://schemas.microsoft.com/office/word/2020/wordml/sdtdatahash" xmlns:w16se="http://schemas.microsoft.com/office/word/2015/wordml/symex" xmlns:wpg="http://schemas.microsoft.com/office/word/2010/wordprocessingGroup" xmlns:wpi="http://schemas.microsoft.com/office/word/2010/wordprocessingInk" xmlns:wne="http://schemas.microsoft.com/office/word/2006/wordml" xmlns:wps="http://schemas.microsoft.com/office/word/2010/wordprocessingShape" mc:Ignorable="w14 w15 w16se w16cid w16 w16cex w16sdtdh w16du wp14">
   <w:abstractNum w:abstractNumId="0" w15:restartNumberingAfterBreak="0">
     <w:nsid w:val="3C204ED6"/>
     <w:multiLevelType w:val="hybridMultilevel"/>
@@ -7364,7 +7452,7 @@
 </file>
 
 <file path=word/styles.xml><?xml version="1.0" encoding="utf-8"?>
-<w:styles xmlns:mc="http://schemas.openxmlformats.org/markup-compatibility/2006" xmlns:r="http://schemas.openxmlformats.org/officeDocument/2006/relationships" xmlns:w="http://schemas.openxmlformats.org/wordprocessingml/2006/main" xmlns:w14="http://schemas.microsoft.com/office/word/2010/wordml" xmlns:w15="http://schemas.microsoft.com/office/word/2012/wordml" xmlns:w16cex="http://schemas.microsoft.com/office/word/2018/wordml/cex" xmlns:w16cid="http://schemas.microsoft.com/office/word/2016/wordml/cid" xmlns:w16="http://schemas.microsoft.com/office/word/2018/wordml" xmlns:w16sdtdh="http://schemas.microsoft.com/office/word/2020/wordml/sdtdatahash" xmlns:w16se="http://schemas.microsoft.com/office/word/2015/wordml/symex" mc:Ignorable="w14 w15 w16se w16cid w16 w16cex w16sdtdh">
+<w:styles xmlns:mc="http://schemas.openxmlformats.org/markup-compatibility/2006" xmlns:r="http://schemas.openxmlformats.org/officeDocument/2006/relationships" xmlns:w="http://schemas.openxmlformats.org/wordprocessingml/2006/main" xmlns:w14="http://schemas.microsoft.com/office/word/2010/wordml" xmlns:w15="http://schemas.microsoft.com/office/word/2012/wordml" xmlns:w16cex="http://schemas.microsoft.com/office/word/2018/wordml/cex" xmlns:w16cid="http://schemas.microsoft.com/office/word/2016/wordml/cid" xmlns:w16="http://schemas.microsoft.com/office/word/2018/wordml" xmlns:w16du="http://schemas.microsoft.com/office/word/2023/wordml/word16du" xmlns:w16sdtdh="http://schemas.microsoft.com/office/word/2020/wordml/sdtdatahash" xmlns:w16se="http://schemas.microsoft.com/office/word/2015/wordml/symex" mc:Ignorable="w14 w15 w16se w16cid w16 w16cex w16sdtdh w16du">
   <w:docDefaults>
     <w:rPrDefault>
       <w:rPr>
@@ -8035,7 +8123,7 @@
 </file>
 
 <file path=word/glossary/document.xml><?xml version="1.0" encoding="utf-8"?>
-<w:glossaryDocument xmlns:wpc="http://schemas.microsoft.com/office/word/2010/wordprocessingCanvas" xmlns:cx="http://schemas.microsoft.com/office/drawing/2014/chartex" xmlns:cx1="http://schemas.microsoft.com/office/drawing/2015/9/8/chartex" xmlns:cx2="http://schemas.microsoft.com/office/drawing/2015/10/21/chartex" xmlns:cx3="http://schemas.microsoft.com/office/drawing/2016/5/9/chartex" xmlns:cx4="http://schemas.microsoft.com/office/drawing/2016/5/10/chartex" xmlns:cx5="http://schemas.microsoft.com/office/drawing/2016/5/11/chartex" xmlns:cx6="http://schemas.microsoft.com/office/drawing/2016/5/12/chartex" xmlns:cx7="http://schemas.microsoft.com/office/drawing/2016/5/13/chartex" xmlns:cx8="http://schemas.microsoft.com/office/drawing/2016/5/14/chartex" xmlns:mc="http://schemas.openxmlformats.org/markup-compatibility/2006" xmlns:aink="http://schemas.microsoft.com/office/drawing/2016/ink" xmlns:am3d="http://schemas.microsoft.com/office/drawing/2017/model3d" xmlns:o="urn:schemas-microsoft-com:office:office" xmlns:oel="http://schemas.microsoft.com/office/2019/extlst" xmlns:r="http://schemas.openxmlformats.org/officeDocument/2006/relationships" xmlns:m="http://schemas.openxmlformats.org/officeDocument/2006/math" xmlns:v="urn:schemas-microsoft-com:vml" xmlns:wp14="http://schemas.microsoft.com/office/word/2010/wordprocessingDrawing" xmlns:wp="http://schemas.openxmlformats.org/drawingml/2006/wordprocessingDrawing" xmlns:w10="urn:schemas-microsoft-com:office:word" xmlns:w="http://schemas.openxmlformats.org/wordprocessingml/2006/main" xmlns:w14="http://schemas.microsoft.com/office/word/2010/wordml" xmlns:w15="http://schemas.microsoft.com/office/word/2012/wordml" xmlns:w16cex="http://schemas.microsoft.com/office/word/2018/wordml/cex" xmlns:w16cid="http://schemas.microsoft.com/office/word/2016/wordml/cid" xmlns:w16="http://schemas.microsoft.com/office/word/2018/wordml" xmlns:w16sdtdh="http://schemas.microsoft.com/office/word/2020/wordml/sdtdatahash" xmlns:w16se="http://schemas.microsoft.com/office/word/2015/wordml/symex" xmlns:wpg="http://schemas.microsoft.com/office/word/2010/wordprocessingGroup" xmlns:wpi="http://schemas.microsoft.com/office/word/2010/wordprocessingInk" xmlns:wne="http://schemas.microsoft.com/office/word/2006/wordml" xmlns:wps="http://schemas.microsoft.com/office/word/2010/wordprocessingShape" mc:Ignorable="w14 w15 w16se w16cid w16 w16cex w16sdtdh wp14">
+<w:glossaryDocument xmlns:wpc="http://schemas.microsoft.com/office/word/2010/wordprocessingCanvas" xmlns:cx="http://schemas.microsoft.com/office/drawing/2014/chartex" xmlns:cx1="http://schemas.microsoft.com/office/drawing/2015/9/8/chartex" xmlns:cx2="http://schemas.microsoft.com/office/drawing/2015/10/21/chartex" xmlns:cx3="http://schemas.microsoft.com/office/drawing/2016/5/9/chartex" xmlns:cx4="http://schemas.microsoft.com/office/drawing/2016/5/10/chartex" xmlns:cx5="http://schemas.microsoft.com/office/drawing/2016/5/11/chartex" xmlns:cx6="http://schemas.microsoft.com/office/drawing/2016/5/12/chartex" xmlns:cx7="http://schemas.microsoft.com/office/drawing/2016/5/13/chartex" xmlns:cx8="http://schemas.microsoft.com/office/drawing/2016/5/14/chartex" xmlns:mc="http://schemas.openxmlformats.org/markup-compatibility/2006" xmlns:aink="http://schemas.microsoft.com/office/drawing/2016/ink" xmlns:am3d="http://schemas.microsoft.com/office/drawing/2017/model3d" xmlns:o="urn:schemas-microsoft-com:office:office" xmlns:oel="http://schemas.microsoft.com/office/2019/extlst" xmlns:r="http://schemas.openxmlformats.org/officeDocument/2006/relationships" xmlns:m="http://schemas.openxmlformats.org/officeDocument/2006/math" xmlns:v="urn:schemas-microsoft-com:vml" xmlns:wp14="http://schemas.microsoft.com/office/word/2010/wordprocessingDrawing" xmlns:wp="http://schemas.openxmlformats.org/drawingml/2006/wordprocessingDrawing" xmlns:w10="urn:schemas-microsoft-com:office:word" xmlns:w="http://schemas.openxmlformats.org/wordprocessingml/2006/main" xmlns:w14="http://schemas.microsoft.com/office/word/2010/wordml" xmlns:w15="http://schemas.microsoft.com/office/word/2012/wordml" xmlns:w16cex="http://schemas.microsoft.com/office/word/2018/wordml/cex" xmlns:w16cid="http://schemas.microsoft.com/office/word/2016/wordml/cid" xmlns:w16="http://schemas.microsoft.com/office/word/2018/wordml" xmlns:w16du="http://schemas.microsoft.com/office/word/2023/wordml/word16du" xmlns:w16sdtdh="http://schemas.microsoft.com/office/word/2020/wordml/sdtdatahash" xmlns:w16se="http://schemas.microsoft.com/office/word/2015/wordml/symex" xmlns:wpg="http://schemas.microsoft.com/office/word/2010/wordprocessingGroup" xmlns:wpi="http://schemas.microsoft.com/office/word/2010/wordprocessingInk" xmlns:wne="http://schemas.microsoft.com/office/word/2006/wordml" xmlns:wps="http://schemas.microsoft.com/office/word/2010/wordprocessingShape" mc:Ignorable="w14 w15 w16se w16cid w16 w16cex w16sdtdh w16du wp14">
   <w:docParts>
     <w:docPart>
       <w:docPartPr>
@@ -9724,7 +9812,7 @@
 </file>
 
 <file path=word/glossary/fontTable.xml><?xml version="1.0" encoding="utf-8"?>
-<w:fonts xmlns:mc="http://schemas.openxmlformats.org/markup-compatibility/2006" xmlns:r="http://schemas.openxmlformats.org/officeDocument/2006/relationships" xmlns:w="http://schemas.openxmlformats.org/wordprocessingml/2006/main" xmlns:w14="http://schemas.microsoft.com/office/word/2010/wordml" xmlns:w15="http://schemas.microsoft.com/office/word/2012/wordml" xmlns:w16cex="http://schemas.microsoft.com/office/word/2018/wordml/cex" xmlns:w16cid="http://schemas.microsoft.com/office/word/2016/wordml/cid" xmlns:w16="http://schemas.microsoft.com/office/word/2018/wordml" xmlns:w16sdtdh="http://schemas.microsoft.com/office/word/2020/wordml/sdtdatahash" xmlns:w16se="http://schemas.microsoft.com/office/word/2015/wordml/symex" mc:Ignorable="w14 w15 w16se w16cid w16 w16cex w16sdtdh">
+<w:fonts xmlns:mc="http://schemas.openxmlformats.org/markup-compatibility/2006" xmlns:r="http://schemas.openxmlformats.org/officeDocument/2006/relationships" xmlns:w="http://schemas.openxmlformats.org/wordprocessingml/2006/main" xmlns:w14="http://schemas.microsoft.com/office/word/2010/wordml" xmlns:w15="http://schemas.microsoft.com/office/word/2012/wordml" xmlns:w16cex="http://schemas.microsoft.com/office/word/2018/wordml/cex" xmlns:w16cid="http://schemas.microsoft.com/office/word/2016/wordml/cid" xmlns:w16="http://schemas.microsoft.com/office/word/2018/wordml" xmlns:w16du="http://schemas.microsoft.com/office/word/2023/wordml/word16du" xmlns:w16sdtdh="http://schemas.microsoft.com/office/word/2020/wordml/sdtdatahash" xmlns:w16se="http://schemas.microsoft.com/office/word/2015/wordml/symex" mc:Ignorable="w14 w15 w16se w16cid w16 w16cex w16sdtdh w16du">
   <w:font w:name="Wingdings">
     <w:panose1 w:val="05000000000000000000"/>
     <w:charset w:val="02"/>
@@ -9758,14 +9846,14 @@
     <w:charset w:val="00"/>
     <w:family w:val="swiss"/>
     <w:pitch w:val="variable"/>
-    <w:sig w:usb0="E4002EFF" w:usb1="C000247B" w:usb2="00000009" w:usb3="00000000" w:csb0="000001FF" w:csb1="00000000"/>
+    <w:sig w:usb0="E4002EFF" w:usb1="C200247B" w:usb2="00000009" w:usb3="00000000" w:csb0="000001FF" w:csb1="00000000"/>
   </w:font>
   <w:font w:name="Calibri Light">
     <w:panose1 w:val="020F0302020204030204"/>
     <w:charset w:val="00"/>
     <w:family w:val="swiss"/>
     <w:pitch w:val="variable"/>
-    <w:sig w:usb0="E4002EFF" w:usb1="C000247B" w:usb2="00000009" w:usb3="00000000" w:csb0="000001FF" w:csb1="00000000"/>
+    <w:sig w:usb0="E4002EFF" w:usb1="C200247B" w:usb2="00000009" w:usb3="00000000" w:csb0="000001FF" w:csb1="00000000"/>
   </w:font>
   <w:font w:name="Cambria Math">
     <w:panose1 w:val="02040503050406030204"/>
@@ -9798,7 +9886,7 @@
 </file>
 
 <file path=word/glossary/settings.xml><?xml version="1.0" encoding="utf-8"?>
-<w:settings xmlns:mc="http://schemas.openxmlformats.org/markup-compatibility/2006" xmlns:o="urn:schemas-microsoft-com:office:office" xmlns:r="http://schemas.openxmlformats.org/officeDocument/2006/relationships" xmlns:m="http://schemas.openxmlformats.org/officeDocument/2006/math" xmlns:v="urn:schemas-microsoft-com:vml" xmlns:w10="urn:schemas-microsoft-com:office:word" xmlns:w="http://schemas.openxmlformats.org/wordprocessingml/2006/main" xmlns:w14="http://schemas.microsoft.com/office/word/2010/wordml" xmlns:w15="http://schemas.microsoft.com/office/word/2012/wordml" xmlns:w16cex="http://schemas.microsoft.com/office/word/2018/wordml/cex" xmlns:w16cid="http://schemas.microsoft.com/office/word/2016/wordml/cid" xmlns:w16="http://schemas.microsoft.com/office/word/2018/wordml" xmlns:w16sdtdh="http://schemas.microsoft.com/office/word/2020/wordml/sdtdatahash" xmlns:w16se="http://schemas.microsoft.com/office/word/2015/wordml/symex" xmlns:sl="http://schemas.openxmlformats.org/schemaLibrary/2006/main" mc:Ignorable="w14 w15 w16se w16cid w16 w16cex w16sdtdh">
+<w:settings xmlns:mc="http://schemas.openxmlformats.org/markup-compatibility/2006" xmlns:o="urn:schemas-microsoft-com:office:office" xmlns:r="http://schemas.openxmlformats.org/officeDocument/2006/relationships" xmlns:m="http://schemas.openxmlformats.org/officeDocument/2006/math" xmlns:v="urn:schemas-microsoft-com:vml" xmlns:w10="urn:schemas-microsoft-com:office:word" xmlns:w="http://schemas.openxmlformats.org/wordprocessingml/2006/main" xmlns:w14="http://schemas.microsoft.com/office/word/2010/wordml" xmlns:w15="http://schemas.microsoft.com/office/word/2012/wordml" xmlns:w16cex="http://schemas.microsoft.com/office/word/2018/wordml/cex" xmlns:w16cid="http://schemas.microsoft.com/office/word/2016/wordml/cid" xmlns:w16="http://schemas.microsoft.com/office/word/2018/wordml" xmlns:w16du="http://schemas.microsoft.com/office/word/2023/wordml/word16du" xmlns:w16sdtdh="http://schemas.microsoft.com/office/word/2020/wordml/sdtdatahash" xmlns:w16se="http://schemas.microsoft.com/office/word/2015/wordml/symex" xmlns:sl="http://schemas.openxmlformats.org/schemaLibrary/2006/main" mc:Ignorable="w14 w15 w16se w16cid w16 w16cex w16sdtdh w16du">
   <w:view w:val="normal"/>
   <w:defaultTabStop w:val="708"/>
   <w:hyphenationZone w:val="425"/>
@@ -9816,8 +9904,12 @@
     <w:rsidRoot w:val="006B2BEC"/>
     <w:rsid w:val="000029BF"/>
     <w:rsid w:val="000F46E9"/>
+    <w:rsid w:val="00262FCC"/>
+    <w:rsid w:val="00462350"/>
     <w:rsid w:val="005B345F"/>
     <w:rsid w:val="006B2BEC"/>
+    <w:rsid w:val="00C32178"/>
+    <w:rsid w:val="00DF3183"/>
   </w:rsids>
   <m:mathPr>
     <m:mathFont m:val="Cambria Math"/>
@@ -9841,7 +9933,7 @@
 </file>
 
 <file path=word/glossary/styles.xml><?xml version="1.0" encoding="utf-8"?>
-<w:styles xmlns:mc="http://schemas.openxmlformats.org/markup-compatibility/2006" xmlns:r="http://schemas.openxmlformats.org/officeDocument/2006/relationships" xmlns:w="http://schemas.openxmlformats.org/wordprocessingml/2006/main" xmlns:w14="http://schemas.microsoft.com/office/word/2010/wordml" xmlns:w15="http://schemas.microsoft.com/office/word/2012/wordml" xmlns:w16cex="http://schemas.microsoft.com/office/word/2018/wordml/cex" xmlns:w16cid="http://schemas.microsoft.com/office/word/2016/wordml/cid" xmlns:w16="http://schemas.microsoft.com/office/word/2018/wordml" xmlns:w16sdtdh="http://schemas.microsoft.com/office/word/2020/wordml/sdtdatahash" xmlns:w16se="http://schemas.microsoft.com/office/word/2015/wordml/symex" mc:Ignorable="w14 w15 w16se w16cid w16 w16cex w16sdtdh">
+<w:styles xmlns:mc="http://schemas.openxmlformats.org/markup-compatibility/2006" xmlns:r="http://schemas.openxmlformats.org/officeDocument/2006/relationships" xmlns:w="http://schemas.openxmlformats.org/wordprocessingml/2006/main" xmlns:w14="http://schemas.microsoft.com/office/word/2010/wordml" xmlns:w15="http://schemas.microsoft.com/office/word/2012/wordml" xmlns:w16cex="http://schemas.microsoft.com/office/word/2018/wordml/cex" xmlns:w16cid="http://schemas.microsoft.com/office/word/2016/wordml/cid" xmlns:w16="http://schemas.microsoft.com/office/word/2018/wordml" xmlns:w16du="http://schemas.microsoft.com/office/word/2023/wordml/word16du" xmlns:w16sdtdh="http://schemas.microsoft.com/office/word/2020/wordml/sdtdatahash" xmlns:w16se="http://schemas.microsoft.com/office/word/2015/wordml/symex" mc:Ignorable="w14 w15 w16se w16cid w16 w16cex w16sdtdh w16du">
   <w:docDefaults>
     <w:rPrDefault>
       <w:rPr>
@@ -10514,7 +10606,7 @@
 </file>
 
 <file path=word/glossary/webSettings.xml><?xml version="1.0" encoding="utf-8"?>
-<w:webSettings xmlns:mc="http://schemas.openxmlformats.org/markup-compatibility/2006" xmlns:r="http://schemas.openxmlformats.org/officeDocument/2006/relationships" xmlns:w="http://schemas.openxmlformats.org/wordprocessingml/2006/main" xmlns:w14="http://schemas.microsoft.com/office/word/2010/wordml" xmlns:w15="http://schemas.microsoft.com/office/word/2012/wordml" xmlns:w16cex="http://schemas.microsoft.com/office/word/2018/wordml/cex" xmlns:w16cid="http://schemas.microsoft.com/office/word/2016/wordml/cid" xmlns:w16="http://schemas.microsoft.com/office/word/2018/wordml" xmlns:w16sdtdh="http://schemas.microsoft.com/office/word/2020/wordml/sdtdatahash" xmlns:w16se="http://schemas.microsoft.com/office/word/2015/wordml/symex" mc:Ignorable="w14 w15 w16se w16cid w16 w16cex w16sdtdh">
+<w:webSettings xmlns:mc="http://schemas.openxmlformats.org/markup-compatibility/2006" xmlns:r="http://schemas.openxmlformats.org/officeDocument/2006/relationships" xmlns:w="http://schemas.openxmlformats.org/wordprocessingml/2006/main" xmlns:w14="http://schemas.microsoft.com/office/word/2010/wordml" xmlns:w15="http://schemas.microsoft.com/office/word/2012/wordml" xmlns:w16cex="http://schemas.microsoft.com/office/word/2018/wordml/cex" xmlns:w16cid="http://schemas.microsoft.com/office/word/2016/wordml/cid" xmlns:w16="http://schemas.microsoft.com/office/word/2018/wordml" xmlns:w16du="http://schemas.microsoft.com/office/word/2023/wordml/word16du" xmlns:w16sdtdh="http://schemas.microsoft.com/office/word/2020/wordml/sdtdatahash" xmlns:w16se="http://schemas.microsoft.com/office/word/2015/wordml/symex" mc:Ignorable="w14 w15 w16se w16cid w16 w16cex w16sdtdh w16du">
   <w:optimizeForBrowser/>
   <w:allowPNG/>
 </w:webSettings>

</xml_diff>